<commit_message>
made changes to resume
</commit_message>
<xml_diff>
--- a/resume_draft.docx
+++ b/resume_draft.docx
@@ -6,6 +6,14 @@
       <w:tblPr>
         <w:tblStyle w:val="TableGrid"/>
         <w:tblW w:w="0" w:type="auto"/>
+        <w:tblBorders>
+          <w:top w:val="none" w:sz="0" w:space="0" w:color="auto"/>
+          <w:left w:val="none" w:sz="0" w:space="0" w:color="auto"/>
+          <w:bottom w:val="none" w:sz="0" w:space="0" w:color="auto"/>
+          <w:right w:val="none" w:sz="0" w:space="0" w:color="auto"/>
+          <w:insideH w:val="none" w:sz="0" w:space="0" w:color="auto"/>
+          <w:insideV w:val="none" w:sz="0" w:space="0" w:color="auto"/>
+        </w:tblBorders>
         <w:tblLook w:val="04A0" w:firstRow="1" w:lastRow="0" w:firstColumn="1" w:lastColumn="0" w:noHBand="0" w:noVBand="1"/>
       </w:tblPr>
       <w:tblGrid>
@@ -22,15 +30,15 @@
             <w:pPr>
               <w:rPr>
                 <w:rFonts w:ascii="Calibri" w:hAnsi="Calibri" w:cs="Calibri"/>
-                <w:sz w:val="20"/>
-                <w:szCs w:val="20"/>
+                <w:sz w:val="18"/>
+                <w:szCs w:val="18"/>
               </w:rPr>
             </w:pPr>
             <w:r>
               <w:rPr>
                 <w:rFonts w:ascii="Calibri" w:hAnsi="Calibri" w:cs="Calibri"/>
-                <w:sz w:val="20"/>
-                <w:szCs w:val="20"/>
+                <w:sz w:val="18"/>
+                <w:szCs w:val="18"/>
               </w:rPr>
               <w:t>New Brunswick, NJ</w:t>
             </w:r>
@@ -39,15 +47,15 @@
             <w:pPr>
               <w:rPr>
                 <w:rFonts w:ascii="Calibri" w:hAnsi="Calibri" w:cs="Calibri"/>
-                <w:sz w:val="20"/>
-                <w:szCs w:val="20"/>
+                <w:sz w:val="18"/>
+                <w:szCs w:val="18"/>
               </w:rPr>
             </w:pPr>
             <w:r>
               <w:rPr>
                 <w:rFonts w:ascii="Calibri" w:hAnsi="Calibri" w:cs="Calibri"/>
-                <w:sz w:val="20"/>
-                <w:szCs w:val="20"/>
+                <w:sz w:val="18"/>
+                <w:szCs w:val="18"/>
               </w:rPr>
               <w:t>(848) 313 8525</w:t>
             </w:r>
@@ -58,14 +66,17 @@
                 <w:rFonts w:ascii="Calibri" w:hAnsi="Calibri" w:cs="Calibri"/>
               </w:rPr>
             </w:pPr>
-            <w:r>
-              <w:rPr>
-                <w:rFonts w:ascii="Calibri" w:hAnsi="Calibri" w:cs="Calibri"/>
-                <w:sz w:val="20"/>
-                <w:szCs w:val="20"/>
-              </w:rPr>
-              <w:t>ganesh_012@outlook.com</w:t>
-            </w:r>
+            <w:hyperlink r:id="rId6" w:history="1">
+              <w:r>
+                <w:rPr>
+                  <w:rStyle w:val="Hyperlink"/>
+                  <w:rFonts w:ascii="Calibri" w:hAnsi="Calibri" w:cs="Calibri"/>
+                  <w:sz w:val="18"/>
+                  <w:szCs w:val="18"/>
+                </w:rPr>
+                <w:t>ganesh_012@outlook.com</w:t>
+              </w:r>
+            </w:hyperlink>
           </w:p>
         </w:tc>
         <w:tc>
@@ -78,8 +89,8 @@
                 <w:rFonts w:ascii="Calibri" w:hAnsi="Calibri" w:cs="Calibri"/>
                 <w:b/>
                 <w:bCs/>
-                <w:sz w:val="44"/>
-                <w:szCs w:val="44"/>
+                <w:sz w:val="40"/>
+                <w:szCs w:val="40"/>
               </w:rPr>
             </w:pPr>
             <w:r>
@@ -87,8 +98,8 @@
                 <w:rFonts w:ascii="Calibri" w:hAnsi="Calibri" w:cs="Calibri"/>
                 <w:b/>
                 <w:bCs/>
-                <w:sz w:val="44"/>
-                <w:szCs w:val="44"/>
+                <w:sz w:val="40"/>
+                <w:szCs w:val="40"/>
               </w:rPr>
               <w:t>GANESH RAJ K</w:t>
             </w:r>
@@ -103,28 +114,21 @@
               <w:jc w:val="right"/>
               <w:rPr>
                 <w:rFonts w:ascii="Calibri" w:hAnsi="Calibri" w:cs="Calibri"/>
-                <w:sz w:val="20"/>
-                <w:szCs w:val="20"/>
+                <w:sz w:val="18"/>
+                <w:szCs w:val="18"/>
               </w:rPr>
             </w:pPr>
-            <w:r>
-              <w:rPr>
-                <w:rFonts w:ascii="Calibri" w:hAnsi="Calibri" w:cs="Calibri"/>
-                <w:sz w:val="20"/>
-                <w:szCs w:val="20"/>
-              </w:rPr>
-              <w:t>Linkedin.com/</w:t>
-            </w:r>
-            <w:proofErr w:type="spellStart"/>
-            <w:r>
-              <w:rPr>
-                <w:rFonts w:ascii="Calibri" w:hAnsi="Calibri" w:cs="Calibri"/>
-                <w:sz w:val="20"/>
-                <w:szCs w:val="20"/>
-              </w:rPr>
-              <w:t>ganeshrajk</w:t>
-            </w:r>
-            <w:proofErr w:type="spellEnd"/>
+            <w:hyperlink r:id="rId7" w:history="1">
+              <w:r>
+                <w:rPr>
+                  <w:rStyle w:val="Hyperlink"/>
+                  <w:rFonts w:ascii="Calibri" w:hAnsi="Calibri" w:cs="Calibri"/>
+                  <w:sz w:val="18"/>
+                  <w:szCs w:val="18"/>
+                </w:rPr>
+                <w:t>Linkedin.com/ganeshrajk</w:t>
+              </w:r>
+            </w:hyperlink>
           </w:p>
           <w:p>
             <w:pPr>
@@ -133,32 +137,17 @@
                 <w:rFonts w:ascii="Calibri" w:hAnsi="Calibri" w:cs="Calibri"/>
               </w:rPr>
             </w:pPr>
-            <w:r>
-              <w:rPr>
-                <w:rFonts w:ascii="Calibri" w:hAnsi="Calibri" w:cs="Calibri"/>
-                <w:sz w:val="20"/>
-                <w:szCs w:val="20"/>
-              </w:rPr>
-              <w:t>Github.com/</w:t>
-            </w:r>
-            <w:proofErr w:type="spellStart"/>
-            <w:r>
-              <w:rPr>
-                <w:rFonts w:ascii="Calibri" w:hAnsi="Calibri" w:cs="Calibri"/>
-                <w:sz w:val="20"/>
-                <w:szCs w:val="20"/>
-              </w:rPr>
-              <w:t>ganeshraj</w:t>
-            </w:r>
-            <w:proofErr w:type="spellEnd"/>
-            <w:r>
-              <w:rPr>
-                <w:rFonts w:ascii="Calibri" w:hAnsi="Calibri" w:cs="Calibri"/>
-                <w:sz w:val="20"/>
-                <w:szCs w:val="20"/>
-              </w:rPr>
-              <w:t>-k</w:t>
-            </w:r>
+            <w:hyperlink r:id="rId8" w:history="1">
+              <w:r>
+                <w:rPr>
+                  <w:rStyle w:val="Hyperlink"/>
+                  <w:rFonts w:ascii="Calibri" w:hAnsi="Calibri" w:cs="Calibri"/>
+                  <w:sz w:val="18"/>
+                  <w:szCs w:val="18"/>
+                </w:rPr>
+                <w:t>Github.com/ganeshraj-k</w:t>
+              </w:r>
+            </w:hyperlink>
           </w:p>
         </w:tc>
       </w:tr>
@@ -174,12 +163,13 @@
           <w:between w:val="nil"/>
         </w:pBdr>
         <w:spacing w:after="0" w:line="252" w:lineRule="auto"/>
+        <w:contextualSpacing/>
         <w:rPr>
           <w:rFonts w:ascii="Calibri" w:eastAsia="Garamond" w:hAnsi="Calibri" w:cs="Calibri"/>
           <w:b/>
           <w:color w:val="000000"/>
-          <w:sz w:val="18"/>
-          <w:szCs w:val="18"/>
+          <w:sz w:val="20"/>
+          <w:szCs w:val="20"/>
         </w:rPr>
       </w:pPr>
     </w:p>
@@ -194,6 +184,7 @@
           <w:between w:val="nil"/>
         </w:pBdr>
         <w:spacing w:after="0" w:line="252" w:lineRule="auto"/>
+        <w:contextualSpacing/>
         <w:rPr>
           <w:rFonts w:ascii="Calibri" w:eastAsia="Garamond" w:hAnsi="Calibri" w:cs="Calibri"/>
           <w:b/>
@@ -232,34 +223,28 @@
           <w:ilvl w:val="0"/>
           <w:numId w:val="1"/>
         </w:numPr>
-        <w:spacing w:before="120" w:after="0" w:line="240" w:lineRule="auto"/>
-        <w:rPr>
-          <w:rFonts w:ascii="Calibri" w:eastAsia="Garamond" w:hAnsi="Calibri" w:cs="Calibri"/>
-          <w:sz w:val="18"/>
-          <w:szCs w:val="18"/>
-        </w:rPr>
-      </w:pPr>
-      <w:proofErr w:type="gramStart"/>
+        <w:spacing w:after="0" w:line="240" w:lineRule="auto"/>
+        <w:rPr>
+          <w:rFonts w:ascii="Calibri" w:eastAsia="Garamond" w:hAnsi="Calibri" w:cs="Calibri"/>
+          <w:sz w:val="18"/>
+          <w:szCs w:val="18"/>
+        </w:rPr>
+      </w:pPr>
       <w:r>
         <w:rPr>
           <w:rFonts w:ascii="Calibri" w:eastAsia="Garamond" w:hAnsi="Calibri" w:cs="Calibri"/>
           <w:b/>
           <w:bCs/>
-          <w:i/>
-          <w:iCs/>
-          <w:sz w:val="18"/>
-          <w:szCs w:val="18"/>
-        </w:rPr>
-        <w:t>Master’s in Data Science</w:t>
-      </w:r>
-      <w:proofErr w:type="gramEnd"/>
+          <w:sz w:val="18"/>
+          <w:szCs w:val="18"/>
+        </w:rPr>
+        <w:t>Master’s in data science</w:t>
+      </w:r>
       <w:r>
         <w:rPr>
           <w:rFonts w:ascii="Calibri" w:eastAsia="Garamond" w:hAnsi="Calibri" w:cs="Calibri"/>
           <w:b/>
           <w:bCs/>
-          <w:i/>
-          <w:iCs/>
           <w:sz w:val="18"/>
           <w:szCs w:val="18"/>
         </w:rPr>
@@ -268,8 +253,6 @@
       <w:r>
         <w:rPr>
           <w:rFonts w:ascii="Calibri" w:eastAsia="Garamond" w:hAnsi="Calibri" w:cs="Calibri"/>
-          <w:i/>
-          <w:iCs/>
           <w:sz w:val="18"/>
           <w:szCs w:val="18"/>
         </w:rPr>
@@ -278,8 +261,6 @@
       <w:r>
         <w:rPr>
           <w:rFonts w:ascii="Calibri" w:eastAsia="Garamond" w:hAnsi="Calibri" w:cs="Calibri"/>
-          <w:i/>
-          <w:iCs/>
           <w:sz w:val="18"/>
           <w:szCs w:val="18"/>
         </w:rPr>
@@ -288,8 +269,6 @@
       <w:r>
         <w:rPr>
           <w:rFonts w:ascii="Calibri" w:eastAsia="Garamond" w:hAnsi="Calibri" w:cs="Calibri"/>
-          <w:i/>
-          <w:iCs/>
           <w:sz w:val="18"/>
           <w:szCs w:val="18"/>
         </w:rPr>
@@ -298,8 +277,6 @@
       <w:r>
         <w:rPr>
           <w:rFonts w:ascii="Calibri" w:eastAsia="Garamond" w:hAnsi="Calibri" w:cs="Calibri"/>
-          <w:i/>
-          <w:iCs/>
           <w:sz w:val="18"/>
           <w:szCs w:val="18"/>
         </w:rPr>
@@ -308,8 +285,6 @@
       <w:r>
         <w:rPr>
           <w:rFonts w:ascii="Calibri" w:eastAsia="Garamond" w:hAnsi="Calibri" w:cs="Calibri"/>
-          <w:i/>
-          <w:iCs/>
           <w:sz w:val="18"/>
           <w:szCs w:val="18"/>
         </w:rPr>
@@ -318,8 +293,6 @@
       <w:r>
         <w:rPr>
           <w:rFonts w:ascii="Calibri" w:eastAsia="Garamond" w:hAnsi="Calibri" w:cs="Calibri"/>
-          <w:i/>
-          <w:iCs/>
           <w:sz w:val="18"/>
           <w:szCs w:val="18"/>
         </w:rPr>
@@ -328,8 +301,6 @@
       <w:r>
         <w:rPr>
           <w:rFonts w:ascii="Calibri" w:eastAsia="Garamond" w:hAnsi="Calibri" w:cs="Calibri"/>
-          <w:i/>
-          <w:iCs/>
           <w:sz w:val="18"/>
           <w:szCs w:val="18"/>
         </w:rPr>
@@ -344,34 +315,28 @@
           <w:ilvl w:val="0"/>
           <w:numId w:val="1"/>
         </w:numPr>
-        <w:spacing w:before="120" w:after="120" w:line="240" w:lineRule="auto"/>
-        <w:rPr>
-          <w:rFonts w:ascii="Calibri" w:eastAsia="Garamond" w:hAnsi="Calibri" w:cs="Calibri"/>
-          <w:sz w:val="18"/>
-          <w:szCs w:val="18"/>
-        </w:rPr>
-      </w:pPr>
-      <w:proofErr w:type="gramStart"/>
+        <w:spacing w:after="0" w:line="240" w:lineRule="auto"/>
+        <w:rPr>
+          <w:rFonts w:ascii="Calibri" w:eastAsia="Garamond" w:hAnsi="Calibri" w:cs="Calibri"/>
+          <w:sz w:val="18"/>
+          <w:szCs w:val="18"/>
+        </w:rPr>
+      </w:pPr>
       <w:r>
         <w:rPr>
           <w:rFonts w:ascii="Calibri" w:eastAsia="Garamond" w:hAnsi="Calibri" w:cs="Calibri"/>
           <w:b/>
           <w:bCs/>
-          <w:i/>
-          <w:iCs/>
-          <w:sz w:val="18"/>
-          <w:szCs w:val="18"/>
-        </w:rPr>
-        <w:t>Bachelor’s in Computer Science</w:t>
-      </w:r>
-      <w:proofErr w:type="gramEnd"/>
+          <w:sz w:val="18"/>
+          <w:szCs w:val="18"/>
+        </w:rPr>
+        <w:t>Bachelor’s in computer science</w:t>
+      </w:r>
       <w:r>
         <w:rPr>
           <w:rFonts w:ascii="Calibri" w:eastAsia="Garamond" w:hAnsi="Calibri" w:cs="Calibri"/>
           <w:b/>
           <w:bCs/>
-          <w:i/>
-          <w:iCs/>
           <w:sz w:val="18"/>
           <w:szCs w:val="18"/>
         </w:rPr>
@@ -380,8 +345,6 @@
       <w:r>
         <w:rPr>
           <w:rFonts w:ascii="Calibri" w:eastAsia="Garamond" w:hAnsi="Calibri" w:cs="Calibri"/>
-          <w:i/>
-          <w:iCs/>
           <w:sz w:val="18"/>
           <w:szCs w:val="18"/>
         </w:rPr>
@@ -390,8 +353,6 @@
       <w:r>
         <w:rPr>
           <w:rFonts w:ascii="Calibri" w:eastAsia="Garamond" w:hAnsi="Calibri" w:cs="Calibri"/>
-          <w:i/>
-          <w:iCs/>
           <w:sz w:val="18"/>
           <w:szCs w:val="18"/>
         </w:rPr>
@@ -400,8 +361,6 @@
       <w:r>
         <w:rPr>
           <w:rFonts w:ascii="Calibri" w:eastAsia="Garamond" w:hAnsi="Calibri" w:cs="Calibri"/>
-          <w:i/>
-          <w:iCs/>
           <w:sz w:val="18"/>
           <w:szCs w:val="18"/>
         </w:rPr>
@@ -410,8 +369,6 @@
       <w:r>
         <w:rPr>
           <w:rFonts w:ascii="Calibri" w:eastAsia="Garamond" w:hAnsi="Calibri" w:cs="Calibri"/>
-          <w:i/>
-          <w:iCs/>
           <w:sz w:val="18"/>
           <w:szCs w:val="18"/>
         </w:rPr>
@@ -420,8 +377,6 @@
       <w:r>
         <w:rPr>
           <w:rFonts w:ascii="Calibri" w:eastAsia="Garamond" w:hAnsi="Calibri" w:cs="Calibri"/>
-          <w:i/>
-          <w:iCs/>
           <w:sz w:val="18"/>
           <w:szCs w:val="18"/>
         </w:rPr>
@@ -430,14 +385,23 @@
       <w:r>
         <w:rPr>
           <w:rFonts w:ascii="Calibri" w:eastAsia="Garamond" w:hAnsi="Calibri" w:cs="Calibri"/>
-          <w:i/>
-          <w:iCs/>
           <w:sz w:val="18"/>
           <w:szCs w:val="18"/>
         </w:rPr>
         <w:tab/>
         <w:t>May 2019</w:t>
       </w:r>
+    </w:p>
+    <w:p>
+      <w:pPr>
+        <w:pStyle w:val="ListParagraph"/>
+        <w:spacing w:after="0" w:line="240" w:lineRule="auto"/>
+        <w:rPr>
+          <w:rFonts w:ascii="Calibri" w:eastAsia="Garamond" w:hAnsi="Calibri" w:cs="Calibri"/>
+          <w:sz w:val="18"/>
+          <w:szCs w:val="18"/>
+        </w:rPr>
+      </w:pPr>
     </w:p>
     <w:p>
       <w:pPr>
@@ -446,6 +410,7 @@
         </w:pBdr>
         <w:spacing w:after="0" w:line="240" w:lineRule="auto"/>
         <w:ind w:right="-270"/>
+        <w:contextualSpacing/>
         <w:rPr>
           <w:rFonts w:ascii="Calibri" w:eastAsia="Times New Roman" w:hAnsi="Calibri" w:cs="Calibri"/>
           <w:b/>
@@ -542,7 +507,6 @@
         </w:rPr>
         <w:t xml:space="preserve">Libraries and Frameworks: </w:t>
       </w:r>
-      <w:proofErr w:type="gramStart"/>
       <w:r>
         <w:rPr>
           <w:rFonts w:ascii="Calibri" w:eastAsia="Times New Roman" w:hAnsi="Calibri" w:cs="Calibri"/>
@@ -552,9 +516,8 @@
           <w:szCs w:val="18"/>
           <w14:ligatures w14:val="none"/>
         </w:rPr>
-        <w:t>Git,  Spark</w:t>
-      </w:r>
-      <w:proofErr w:type="gramEnd"/>
+        <w:t>Git, Spark</w:t>
+      </w:r>
       <w:r>
         <w:rPr>
           <w:rFonts w:ascii="Calibri" w:eastAsia="Times New Roman" w:hAnsi="Calibri" w:cs="Calibri"/>
@@ -564,31 +527,7 @@
           <w:szCs w:val="18"/>
           <w14:ligatures w14:val="none"/>
         </w:rPr>
-        <w:t xml:space="preserve">, </w:t>
-      </w:r>
-      <w:proofErr w:type="spellStart"/>
-      <w:r>
-        <w:rPr>
-          <w:rFonts w:ascii="Calibri" w:eastAsia="Times New Roman" w:hAnsi="Calibri" w:cs="Calibri"/>
-          <w:color w:val="000000"/>
-          <w:kern w:val="0"/>
-          <w:sz w:val="18"/>
-          <w:szCs w:val="18"/>
-          <w14:ligatures w14:val="none"/>
-        </w:rPr>
-        <w:t>PyTorch</w:t>
-      </w:r>
-      <w:proofErr w:type="spellEnd"/>
-      <w:r>
-        <w:rPr>
-          <w:rFonts w:ascii="Calibri" w:eastAsia="Times New Roman" w:hAnsi="Calibri" w:cs="Calibri"/>
-          <w:color w:val="000000"/>
-          <w:kern w:val="0"/>
-          <w:sz w:val="18"/>
-          <w:szCs w:val="18"/>
-          <w14:ligatures w14:val="none"/>
-        </w:rPr>
-        <w:t>, TensorFlow, MongoDB, Postgres SQL</w:t>
+        <w:t>, PyTorch, TensorFlow, MongoDB, Postgres SQL</w:t>
       </w:r>
     </w:p>
     <w:p>
@@ -619,7 +558,20 @@
           <w:szCs w:val="18"/>
           <w14:ligatures w14:val="none"/>
         </w:rPr>
-        <w:t xml:space="preserve">AWS: </w:t>
+        <w:t>Cloud</w:t>
+      </w:r>
+      <w:r>
+        <w:rPr>
+          <w:rFonts w:ascii="Calibri" w:eastAsia="Times New Roman" w:hAnsi="Calibri" w:cs="Calibri"/>
+          <w:b/>
+          <w:bCs/>
+          <w:color w:val="000000"/>
+          <w:kern w:val="0"/>
+          <w:sz w:val="18"/>
+          <w:szCs w:val="18"/>
+          <w14:ligatures w14:val="none"/>
+        </w:rPr>
+        <w:t xml:space="preserve">: </w:t>
       </w:r>
       <w:r>
         <w:rPr>
@@ -653,8 +605,6 @@
       <w:r>
         <w:rPr>
           <w:rFonts w:ascii="Calibri" w:eastAsia="Times New Roman" w:hAnsi="Calibri" w:cs="Calibri"/>
-          <w:b/>
-          <w:bCs/>
           <w:color w:val="000000"/>
           <w:kern w:val="0"/>
           <w:sz w:val="18"/>
@@ -684,8 +634,6 @@
       <w:r>
         <w:rPr>
           <w:rFonts w:ascii="Calibri" w:eastAsia="Times New Roman" w:hAnsi="Calibri" w:cs="Calibri"/>
-          <w:b/>
-          <w:bCs/>
           <w:color w:val="000000"/>
           <w:kern w:val="0"/>
           <w:sz w:val="18"/>
@@ -694,6 +642,20 @@
         </w:rPr>
         <w:t>AWS certified Machine Learning specialist</w:t>
       </w:r>
+    </w:p>
+    <w:p>
+      <w:pPr>
+        <w:pStyle w:val="ListParagraph"/>
+        <w:spacing w:after="0" w:line="240" w:lineRule="auto"/>
+        <w:ind w:right="-270"/>
+        <w:rPr>
+          <w:rFonts w:ascii="Calibri" w:eastAsia="Times New Roman" w:hAnsi="Calibri" w:cs="Calibri"/>
+          <w:kern w:val="0"/>
+          <w:sz w:val="18"/>
+          <w:szCs w:val="18"/>
+          <w14:ligatures w14:val="none"/>
+        </w:rPr>
+      </w:pPr>
     </w:p>
     <w:p>
       <w:pPr>
@@ -706,6 +668,7 @@
           <w:between w:val="nil"/>
         </w:pBdr>
         <w:spacing w:after="0" w:line="252" w:lineRule="auto"/>
+        <w:contextualSpacing/>
         <w:rPr>
           <w:rFonts w:ascii="Calibri" w:eastAsia="Garamond" w:hAnsi="Calibri" w:cs="Calibri"/>
           <w:b/>
@@ -724,31 +687,19 @@
         </w:rPr>
         <w:t>EXPERIENCE</w:t>
       </w:r>
-    </w:p>
-    <w:p>
-      <w:pPr>
-        <w:widowControl w:val="0"/>
-        <w:pBdr>
-          <w:top w:val="nil"/>
-          <w:left w:val="nil"/>
-          <w:bottom w:val="nil"/>
-          <w:right w:val="nil"/>
-          <w:between w:val="nil"/>
-        </w:pBdr>
-        <w:spacing w:after="0" w:line="252" w:lineRule="auto"/>
-        <w:rPr>
-          <w:rFonts w:ascii="Calibri" w:eastAsia="Garamond" w:hAnsi="Calibri" w:cs="Calibri"/>
-          <w:bCs/>
-          <w:color w:val="000000"/>
-          <w:sz w:val="16"/>
-          <w:szCs w:val="16"/>
-        </w:rPr>
-      </w:pPr>
     </w:p>
     <w:tbl>
       <w:tblPr>
         <w:tblStyle w:val="TableGrid"/>
         <w:tblW w:w="0" w:type="auto"/>
+        <w:tblBorders>
+          <w:top w:val="none" w:sz="0" w:space="0" w:color="auto"/>
+          <w:left w:val="none" w:sz="0" w:space="0" w:color="auto"/>
+          <w:bottom w:val="none" w:sz="0" w:space="0" w:color="auto"/>
+          <w:right w:val="none" w:sz="0" w:space="0" w:color="auto"/>
+          <w:insideH w:val="none" w:sz="0" w:space="0" w:color="auto"/>
+          <w:insideV w:val="none" w:sz="0" w:space="0" w:color="auto"/>
+        </w:tblBorders>
         <w:tblLook w:val="04A0" w:firstRow="1" w:lastRow="0" w:firstColumn="1" w:lastColumn="0" w:noHBand="0" w:noVBand="1"/>
       </w:tblPr>
       <w:tblGrid>
@@ -764,19 +715,20 @@
             <w:pPr>
               <w:widowControl w:val="0"/>
               <w:spacing w:line="252" w:lineRule="auto"/>
+              <w:contextualSpacing/>
               <w:rPr>
                 <w:rFonts w:ascii="Calibri" w:eastAsia="Garamond" w:hAnsi="Calibri" w:cs="Calibri"/>
                 <w:b/>
-                <w:sz w:val="16"/>
-                <w:szCs w:val="16"/>
+                <w:sz w:val="18"/>
+                <w:szCs w:val="18"/>
               </w:rPr>
             </w:pPr>
             <w:r>
               <w:rPr>
                 <w:rFonts w:ascii="Calibri" w:eastAsia="Garamond" w:hAnsi="Calibri" w:cs="Calibri"/>
                 <w:b/>
-                <w:sz w:val="16"/>
-                <w:szCs w:val="16"/>
+                <w:sz w:val="18"/>
+                <w:szCs w:val="18"/>
               </w:rPr>
               <w:t>Unit Computing Specialist (student worker), Rutgers UCM</w:t>
             </w:r>
@@ -790,27 +742,98 @@
             <w:pPr>
               <w:widowControl w:val="0"/>
               <w:spacing w:line="252" w:lineRule="auto"/>
+              <w:contextualSpacing/>
               <w:jc w:val="right"/>
               <w:rPr>
                 <w:rFonts w:ascii="Calibri" w:eastAsia="Garamond" w:hAnsi="Calibri" w:cs="Calibri"/>
-                <w:b/>
-                <w:sz w:val="16"/>
-                <w:szCs w:val="16"/>
+                <w:bCs/>
+                <w:i/>
+                <w:iCs/>
+                <w:sz w:val="18"/>
+                <w:szCs w:val="18"/>
               </w:rPr>
             </w:pPr>
             <w:r>
               <w:rPr>
                 <w:rFonts w:ascii="Calibri" w:eastAsia="Garamond" w:hAnsi="Calibri" w:cs="Calibri"/>
-                <w:b/>
-                <w:sz w:val="16"/>
-                <w:szCs w:val="16"/>
+                <w:bCs/>
+                <w:i/>
+                <w:iCs/>
+                <w:sz w:val="18"/>
+                <w:szCs w:val="18"/>
               </w:rPr>
-              <w:t>June 2019 – Jan 2022, Bangalore</w:t>
+              <w:t xml:space="preserve">Feb 2023 - </w:t>
+            </w:r>
+            <w:r>
+              <w:rPr>
+                <w:rFonts w:ascii="Calibri" w:eastAsia="Garamond" w:hAnsi="Calibri" w:cs="Calibri"/>
+                <w:bCs/>
+                <w:i/>
+                <w:iCs/>
+                <w:sz w:val="18"/>
+                <w:szCs w:val="18"/>
+              </w:rPr>
+              <w:t>Present</w:t>
+            </w:r>
+            <w:r>
+              <w:rPr>
+                <w:rFonts w:ascii="Calibri" w:eastAsia="Garamond" w:hAnsi="Calibri" w:cs="Calibri"/>
+                <w:bCs/>
+                <w:i/>
+                <w:iCs/>
+                <w:sz w:val="18"/>
+                <w:szCs w:val="18"/>
+              </w:rPr>
+              <w:t xml:space="preserve">, </w:t>
+            </w:r>
+            <w:r>
+              <w:rPr>
+                <w:rFonts w:ascii="Calibri" w:eastAsia="Garamond" w:hAnsi="Calibri" w:cs="Calibri"/>
+                <w:bCs/>
+                <w:i/>
+                <w:iCs/>
+                <w:sz w:val="18"/>
+                <w:szCs w:val="18"/>
+              </w:rPr>
+              <w:t>New Brunswick</w:t>
             </w:r>
           </w:p>
         </w:tc>
       </w:tr>
     </w:tbl>
+    <w:p>
+      <w:pPr>
+        <w:pStyle w:val="ListParagraph"/>
+        <w:widowControl w:val="0"/>
+        <w:numPr>
+          <w:ilvl w:val="0"/>
+          <w:numId w:val="2"/>
+        </w:numPr>
+        <w:pBdr>
+          <w:top w:val="nil"/>
+          <w:left w:val="nil"/>
+          <w:bottom w:val="nil"/>
+          <w:right w:val="nil"/>
+          <w:between w:val="nil"/>
+        </w:pBdr>
+        <w:spacing w:line="252" w:lineRule="auto"/>
+        <w:rPr>
+          <w:rFonts w:ascii="Calibri" w:eastAsia="Garamond" w:hAnsi="Calibri" w:cs="Calibri"/>
+          <w:color w:val="000000"/>
+          <w:sz w:val="18"/>
+          <w:szCs w:val="18"/>
+        </w:rPr>
+      </w:pPr>
+      <w:r>
+        <w:rPr>
+          <w:rFonts w:ascii="Calibri" w:eastAsia="Garamond" w:hAnsi="Calibri" w:cs="Calibri"/>
+          <w:color w:val="000000"/>
+          <w:sz w:val="18"/>
+          <w:szCs w:val="18"/>
+        </w:rPr>
+        <w:t xml:space="preserve">Wrote Python programs to clean Excel data, eliminating over 50 hours of manual labor every quarter. </w:t>
+      </w:r>
+    </w:p>
     <w:p>
       <w:pPr>
         <w:pStyle w:val="ListParagraph"/>
@@ -842,68 +865,31 @@
           <w:sz w:val="18"/>
           <w:szCs w:val="18"/>
         </w:rPr>
-        <w:t xml:space="preserve">Developed Python scripts for Excel data cleaning, reducing manual work by 30+ hours quarterly. </w:t>
-      </w:r>
-    </w:p>
-    <w:p>
-      <w:pPr>
-        <w:pStyle w:val="ListParagraph"/>
-        <w:widowControl w:val="0"/>
-        <w:numPr>
-          <w:ilvl w:val="0"/>
-          <w:numId w:val="2"/>
-        </w:numPr>
-        <w:pBdr>
-          <w:top w:val="nil"/>
-          <w:left w:val="nil"/>
-          <w:bottom w:val="nil"/>
-          <w:right w:val="nil"/>
-          <w:between w:val="nil"/>
-        </w:pBdr>
-        <w:spacing w:after="0" w:line="252" w:lineRule="auto"/>
-        <w:rPr>
-          <w:rFonts w:ascii="Calibri" w:eastAsia="Garamond" w:hAnsi="Calibri" w:cs="Calibri"/>
-          <w:b/>
+        <w:t>Created Tableau dashboards for budget analysis and IT ticket trends, helping identify and decrease recurrent issues by 70</w:t>
+      </w:r>
+      <w:r>
+        <w:rPr>
+          <w:rFonts w:ascii="Calibri" w:eastAsia="Garamond" w:hAnsi="Calibri" w:cs="Calibri"/>
           <w:color w:val="000000"/>
           <w:sz w:val="18"/>
           <w:szCs w:val="18"/>
         </w:rPr>
-      </w:pPr>
-      <w:r>
-        <w:rPr>
-          <w:rFonts w:ascii="Calibri" w:eastAsia="Garamond" w:hAnsi="Calibri" w:cs="Calibri"/>
-          <w:color w:val="000000"/>
-          <w:sz w:val="18"/>
-          <w:szCs w:val="18"/>
-        </w:rPr>
-        <w:t xml:space="preserve">Created Tableau dashboards for budget analysis and IT ticket trends, identifying common issues to support decision-making. </w:t>
-      </w:r>
-    </w:p>
-    <w:p>
-      <w:pPr>
-        <w:widowControl w:val="0"/>
-        <w:pBdr>
-          <w:top w:val="nil"/>
-          <w:left w:val="nil"/>
-          <w:bottom w:val="nil"/>
-          <w:right w:val="nil"/>
-          <w:between w:val="nil"/>
-        </w:pBdr>
-        <w:spacing w:after="0" w:line="252" w:lineRule="auto"/>
-        <w:rPr>
-          <w:rFonts w:ascii="Calibri" w:eastAsia="Garamond" w:hAnsi="Calibri" w:cs="Calibri"/>
-          <w:bCs/>
-          <w:color w:val="000000"/>
-          <w:sz w:val="16"/>
-          <w:szCs w:val="16"/>
-        </w:rPr>
-      </w:pPr>
+        <w:t>%.</w:t>
+      </w:r>
     </w:p>
     <w:tbl>
       <w:tblPr>
         <w:tblStyle w:val="TableGrid"/>
         <w:tblpPr w:leftFromText="180" w:rightFromText="180" w:vertAnchor="text" w:horzAnchor="margin" w:tblpY="21"/>
         <w:tblW w:w="0" w:type="auto"/>
+        <w:tblBorders>
+          <w:top w:val="none" w:sz="0" w:space="0" w:color="auto"/>
+          <w:left w:val="none" w:sz="0" w:space="0" w:color="auto"/>
+          <w:bottom w:val="none" w:sz="0" w:space="0" w:color="auto"/>
+          <w:right w:val="none" w:sz="0" w:space="0" w:color="auto"/>
+          <w:insideH w:val="none" w:sz="0" w:space="0" w:color="auto"/>
+          <w:insideV w:val="none" w:sz="0" w:space="0" w:color="auto"/>
+        </w:tblBorders>
         <w:tblLook w:val="04A0" w:firstRow="1" w:lastRow="0" w:firstColumn="1" w:lastColumn="0" w:noHBand="0" w:noVBand="1"/>
       </w:tblPr>
       <w:tblGrid>
@@ -919,21 +905,31 @@
             <w:pPr>
               <w:widowControl w:val="0"/>
               <w:spacing w:line="252" w:lineRule="auto"/>
+              <w:contextualSpacing/>
               <w:rPr>
                 <w:rFonts w:ascii="Calibri" w:eastAsia="Garamond" w:hAnsi="Calibri" w:cs="Calibri"/>
                 <w:b/>
-                <w:sz w:val="16"/>
-                <w:szCs w:val="16"/>
+                <w:sz w:val="18"/>
+                <w:szCs w:val="18"/>
               </w:rPr>
             </w:pPr>
             <w:r>
               <w:rPr>
                 <w:rFonts w:ascii="Calibri" w:eastAsia="Garamond" w:hAnsi="Calibri" w:cs="Calibri"/>
                 <w:b/>
-                <w:sz w:val="16"/>
-                <w:szCs w:val="16"/>
+                <w:sz w:val="18"/>
+                <w:szCs w:val="18"/>
               </w:rPr>
-              <w:t>Business Analyst, Deloitte</w:t>
+              <w:t>Data</w:t>
+            </w:r>
+            <w:r>
+              <w:rPr>
+                <w:rFonts w:ascii="Calibri" w:eastAsia="Garamond" w:hAnsi="Calibri" w:cs="Calibri"/>
+                <w:b/>
+                <w:sz w:val="18"/>
+                <w:szCs w:val="18"/>
+              </w:rPr>
+              <w:t xml:space="preserve"> Analyst, Deloitte</w:t>
             </w:r>
           </w:p>
         </w:tc>
@@ -945,22 +941,49 @@
             <w:pPr>
               <w:widowControl w:val="0"/>
               <w:spacing w:line="252" w:lineRule="auto"/>
+              <w:contextualSpacing/>
               <w:jc w:val="right"/>
               <w:rPr>
                 <w:rFonts w:ascii="Calibri" w:eastAsia="Garamond" w:hAnsi="Calibri" w:cs="Calibri"/>
-                <w:b/>
-                <w:sz w:val="16"/>
-                <w:szCs w:val="16"/>
+                <w:bCs/>
+                <w:i/>
+                <w:iCs/>
+                <w:sz w:val="18"/>
+                <w:szCs w:val="18"/>
               </w:rPr>
             </w:pPr>
             <w:r>
               <w:rPr>
                 <w:rFonts w:ascii="Calibri" w:eastAsia="Garamond" w:hAnsi="Calibri" w:cs="Calibri"/>
-                <w:b/>
-                <w:sz w:val="16"/>
-                <w:szCs w:val="16"/>
+                <w:bCs/>
+                <w:i/>
+                <w:iCs/>
+                <w:sz w:val="18"/>
+                <w:szCs w:val="18"/>
               </w:rPr>
-              <w:t>June 2019 – Jan 2022, Bangalore</w:t>
+              <w:t xml:space="preserve">June 2019 </w:t>
+            </w:r>
+            <w:r>
+              <w:rPr>
+                <w:rFonts w:ascii="Calibri" w:eastAsia="Garamond" w:hAnsi="Calibri" w:cs="Calibri"/>
+                <w:bCs/>
+                <w:i/>
+                <w:iCs/>
+                <w:sz w:val="18"/>
+                <w:szCs w:val="18"/>
+              </w:rPr>
+              <w:t>-</w:t>
+            </w:r>
+            <w:r>
+              <w:rPr>
+                <w:rFonts w:ascii="Calibri" w:eastAsia="Garamond" w:hAnsi="Calibri" w:cs="Calibri"/>
+                <w:bCs/>
+                <w:i/>
+                <w:iCs/>
+                <w:sz w:val="18"/>
+                <w:szCs w:val="18"/>
+              </w:rPr>
+              <w:t xml:space="preserve"> Jan 2022, Bangalore</w:t>
             </w:r>
           </w:p>
         </w:tc>
@@ -972,7 +995,7 @@
         <w:widowControl w:val="0"/>
         <w:numPr>
           <w:ilvl w:val="0"/>
-          <w:numId w:val="3"/>
+          <w:numId w:val="13"/>
         </w:numPr>
         <w:pBdr>
           <w:top w:val="nil"/>
@@ -985,17 +1008,16 @@
         <w:rPr>
           <w:rFonts w:ascii="Calibri" w:eastAsia="Garamond" w:hAnsi="Calibri" w:cs="Calibri"/>
           <w:color w:val="000000"/>
-          <w:sz w:val="20"/>
-          <w:szCs w:val="20"/>
-        </w:rPr>
-      </w:pPr>
-      <w:r>
-        <w:rPr>
-          <w:rFonts w:ascii="Roboto" w:hAnsi="Roboto"/>
-          <w:color w:val="111111"/>
-          <w:sz w:val="20"/>
-          <w:szCs w:val="20"/>
-          <w:shd w:val="clear" w:color="auto" w:fill="F7F7F7"/>
+          <w:sz w:val="18"/>
+          <w:szCs w:val="18"/>
+        </w:rPr>
+      </w:pPr>
+      <w:r>
+        <w:rPr>
+          <w:rFonts w:ascii="Calibri" w:eastAsia="Garamond" w:hAnsi="Calibri" w:cs="Calibri"/>
+          <w:color w:val="000000"/>
+          <w:sz w:val="18"/>
+          <w:szCs w:val="18"/>
         </w:rPr>
         <w:t>Reduced banking customer churn by 33% during lockdown by identifying churn customers and key factors using logistic regression, while helping the client target strategies toward online features.</w:t>
       </w:r>
@@ -1006,7 +1028,49 @@
         <w:widowControl w:val="0"/>
         <w:numPr>
           <w:ilvl w:val="0"/>
-          <w:numId w:val="3"/>
+          <w:numId w:val="13"/>
+        </w:numPr>
+        <w:pBdr>
+          <w:top w:val="nil"/>
+          <w:left w:val="nil"/>
+          <w:bottom w:val="nil"/>
+          <w:right w:val="nil"/>
+          <w:between w:val="nil"/>
+        </w:pBdr>
+        <w:spacing w:line="252" w:lineRule="auto"/>
+        <w:rPr>
+          <w:rFonts w:ascii="Calibri" w:eastAsia="Garamond" w:hAnsi="Calibri" w:cs="Calibri"/>
+          <w:color w:val="000000"/>
+          <w:sz w:val="18"/>
+          <w:szCs w:val="18"/>
+        </w:rPr>
+      </w:pPr>
+      <w:r>
+        <w:rPr>
+          <w:rFonts w:ascii="Calibri" w:eastAsia="Garamond" w:hAnsi="Calibri" w:cs="Calibri"/>
+          <w:color w:val="000000"/>
+          <w:sz w:val="18"/>
+          <w:szCs w:val="18"/>
+        </w:rPr>
+        <w:t>Cut down on over 35 hours of manual labor per week to identify boats on a dock. Used AWS Lambda and CloudWatch to automate the development of a change detection system with OpenCV and Mask R-CNN</w:t>
+      </w:r>
+      <w:r>
+        <w:rPr>
+          <w:rFonts w:ascii="Calibri" w:eastAsia="Garamond" w:hAnsi="Calibri" w:cs="Calibri"/>
+          <w:color w:val="000000"/>
+          <w:sz w:val="18"/>
+          <w:szCs w:val="18"/>
+        </w:rPr>
+        <w:t>.</w:t>
+      </w:r>
+    </w:p>
+    <w:p>
+      <w:pPr>
+        <w:pStyle w:val="ListParagraph"/>
+        <w:widowControl w:val="0"/>
+        <w:numPr>
+          <w:ilvl w:val="0"/>
+          <w:numId w:val="13"/>
         </w:numPr>
         <w:pBdr>
           <w:top w:val="nil"/>
@@ -1019,19 +1083,36 @@
         <w:rPr>
           <w:rFonts w:ascii="Calibri" w:eastAsia="Garamond" w:hAnsi="Calibri" w:cs="Calibri"/>
           <w:color w:val="000000"/>
-          <w:sz w:val="20"/>
-          <w:szCs w:val="20"/>
-        </w:rPr>
-      </w:pPr>
-      <w:r>
-        <w:rPr>
-          <w:rFonts w:ascii="Roboto" w:hAnsi="Roboto"/>
-          <w:color w:val="111111"/>
-          <w:sz w:val="20"/>
-          <w:szCs w:val="20"/>
-          <w:shd w:val="clear" w:color="auto" w:fill="F7F7F7"/>
-        </w:rPr>
-        <w:t>Reduced manual effort by over 35 hours each week in identifying boats on a dock. Developed a change detection system using OpenCV and Mask R-CNN, and automated the process using AWS Lambda and CloudWatch</w:t>
+          <w:sz w:val="18"/>
+          <w:szCs w:val="18"/>
+        </w:rPr>
+      </w:pPr>
+      <w:r>
+        <w:rPr>
+          <w:rFonts w:ascii="Calibri" w:eastAsia="Garamond" w:hAnsi="Calibri" w:cs="Calibri"/>
+          <w:color w:val="000000"/>
+          <w:sz w:val="18"/>
+          <w:szCs w:val="18"/>
+        </w:rPr>
+        <w:t xml:space="preserve">Boosted a restaurant chain’s take-away orders by over 80% during COVID-19 through customer segmentation using DBSCAN clustering that drove a tailored marketing approach. </w:t>
+      </w:r>
+      <w:r>
+        <w:rPr>
+          <w:rFonts w:ascii="Calibri" w:eastAsia="Garamond" w:hAnsi="Calibri" w:cs="Calibri"/>
+          <w:color w:val="000000"/>
+          <w:sz w:val="18"/>
+          <w:szCs w:val="18"/>
+        </w:rPr>
+        <w:t xml:space="preserve">Developed </w:t>
+      </w:r>
+      <w:r>
+        <w:rPr>
+          <w:rFonts w:ascii="Calibri" w:eastAsia="Garamond" w:hAnsi="Calibri" w:cs="Calibri"/>
+          <w:color w:val="000000"/>
+          <w:sz w:val="18"/>
+          <w:szCs w:val="18"/>
+        </w:rPr>
+        <w:t>a Tableau dashboard to present findings.</w:t>
       </w:r>
     </w:p>
     <w:p>
@@ -1040,7 +1121,7 @@
         <w:widowControl w:val="0"/>
         <w:numPr>
           <w:ilvl w:val="0"/>
-          <w:numId w:val="3"/>
+          <w:numId w:val="13"/>
         </w:numPr>
         <w:pBdr>
           <w:top w:val="nil"/>
@@ -1053,19 +1134,27 @@
         <w:rPr>
           <w:rFonts w:ascii="Calibri" w:eastAsia="Garamond" w:hAnsi="Calibri" w:cs="Calibri"/>
           <w:color w:val="000000"/>
-          <w:sz w:val="20"/>
-          <w:szCs w:val="20"/>
-        </w:rPr>
-      </w:pPr>
-      <w:r>
-        <w:rPr>
-          <w:rFonts w:ascii="Roboto" w:hAnsi="Roboto"/>
-          <w:color w:val="111111"/>
-          <w:sz w:val="20"/>
-          <w:szCs w:val="20"/>
-          <w:shd w:val="clear" w:color="auto" w:fill="F7F7F7"/>
-        </w:rPr>
-        <w:t>Assisted a large restaurant chain in achieving an over 80% increase in take-away orders during COVID-19. We segmented customers based on demographics and risk tolerance using DBSCAN clustering to tailor their marketing approach. Additionally, I created a Tableau dashboard to present understandable insights.</w:t>
+          <w:sz w:val="18"/>
+          <w:szCs w:val="18"/>
+        </w:rPr>
+      </w:pPr>
+      <w:r>
+        <w:rPr>
+          <w:rFonts w:ascii="Calibri" w:eastAsia="Garamond" w:hAnsi="Calibri" w:cs="Calibri"/>
+          <w:color w:val="000000"/>
+          <w:sz w:val="18"/>
+          <w:szCs w:val="18"/>
+        </w:rPr>
+        <w:t>Accelerated medical record query speed by over 110% for 800k+ records by establishing an ETL pipeline using AWS Glue and applying Amazon Comprehend for Named Entity Recognition. Leveraged identified entities as tags for superior indexing</w:t>
+      </w:r>
+      <w:r>
+        <w:rPr>
+          <w:rFonts w:ascii="Calibri" w:eastAsia="Garamond" w:hAnsi="Calibri" w:cs="Calibri"/>
+          <w:color w:val="000000"/>
+          <w:sz w:val="18"/>
+          <w:szCs w:val="18"/>
+        </w:rPr>
+        <w:t>.</w:t>
       </w:r>
     </w:p>
     <w:p>
@@ -1074,7 +1163,7 @@
         <w:widowControl w:val="0"/>
         <w:numPr>
           <w:ilvl w:val="0"/>
-          <w:numId w:val="3"/>
+          <w:numId w:val="13"/>
         </w:numPr>
         <w:pBdr>
           <w:top w:val="nil"/>
@@ -1087,38 +1176,18 @@
         <w:rPr>
           <w:rFonts w:ascii="Calibri" w:eastAsia="Garamond" w:hAnsi="Calibri" w:cs="Calibri"/>
           <w:color w:val="000000"/>
-          <w:sz w:val="20"/>
-          <w:szCs w:val="20"/>
+          <w:sz w:val="18"/>
+          <w:szCs w:val="18"/>
         </w:rPr>
       </w:pPr>
       <w:r>
         <w:rPr>
           <w:rFonts w:ascii="Calibri" w:eastAsia="Garamond" w:hAnsi="Calibri" w:cs="Calibri"/>
           <w:color w:val="000000"/>
-          <w:sz w:val="20"/>
-          <w:szCs w:val="20"/>
-        </w:rPr>
-        <w:t xml:space="preserve">Saved over $100k in internal HR work hours by developing an employee search system using R Shiny for my vertical with over 800 employees. Leveraged NLP in R to extract skills from resumes and managed a real-time MongoDB database for </w:t>
-      </w:r>
-      <w:proofErr w:type="gramStart"/>
-      <w:r>
-        <w:rPr>
-          <w:rFonts w:ascii="Calibri" w:eastAsia="Garamond" w:hAnsi="Calibri" w:cs="Calibri"/>
-          <w:color w:val="000000"/>
-          <w:sz w:val="20"/>
-          <w:szCs w:val="20"/>
-        </w:rPr>
-        <w:t>up-to-date</w:t>
-      </w:r>
-      <w:proofErr w:type="gramEnd"/>
-      <w:r>
-        <w:rPr>
-          <w:rFonts w:ascii="Calibri" w:eastAsia="Garamond" w:hAnsi="Calibri" w:cs="Calibri"/>
-          <w:color w:val="000000"/>
-          <w:sz w:val="20"/>
-          <w:szCs w:val="20"/>
-        </w:rPr>
-        <w:t xml:space="preserve"> tracking</w:t>
+          <w:sz w:val="18"/>
+          <w:szCs w:val="18"/>
+        </w:rPr>
+        <w:t>Mentored interns, reviewed code of peers and followed Agile methodology for project management.</w:t>
       </w:r>
     </w:p>
     <w:p>
@@ -1127,7 +1196,7 @@
         <w:widowControl w:val="0"/>
         <w:numPr>
           <w:ilvl w:val="0"/>
-          <w:numId w:val="3"/>
+          <w:numId w:val="13"/>
         </w:numPr>
         <w:pBdr>
           <w:top w:val="nil"/>
@@ -1140,49 +1209,50 @@
         <w:rPr>
           <w:rFonts w:ascii="Calibri" w:eastAsia="Garamond" w:hAnsi="Calibri" w:cs="Calibri"/>
           <w:color w:val="000000"/>
-          <w:sz w:val="20"/>
-          <w:szCs w:val="20"/>
-        </w:rPr>
-      </w:pPr>
-      <w:r>
-        <w:rPr>
-          <w:rFonts w:ascii="Roboto" w:hAnsi="Roboto"/>
-          <w:color w:val="111111"/>
-          <w:sz w:val="20"/>
-          <w:szCs w:val="20"/>
-          <w:shd w:val="clear" w:color="auto" w:fill="F7F7F7"/>
-        </w:rPr>
-        <w:t>Improved medical record querying speed by over 110% for more than 2 million records. Achieved this by establishing an ETL pipeline using AWS Glue and leveraging Amazon Comprehend for Named Entity Recognition. The identified entities were used as tags for better indexing.</w:t>
-      </w:r>
-    </w:p>
-    <w:p>
-      <w:pPr>
-        <w:pStyle w:val="ListParagraph"/>
-        <w:widowControl w:val="0"/>
-        <w:numPr>
-          <w:ilvl w:val="0"/>
-          <w:numId w:val="3"/>
-        </w:numPr>
-        <w:pBdr>
-          <w:top w:val="nil"/>
-          <w:left w:val="nil"/>
-          <w:bottom w:val="nil"/>
-          <w:right w:val="nil"/>
-          <w:between w:val="nil"/>
-        </w:pBdr>
-        <w:spacing w:after="0" w:line="252" w:lineRule="auto"/>
+          <w:sz w:val="18"/>
+          <w:szCs w:val="18"/>
+        </w:rPr>
+      </w:pPr>
+      <w:r>
         <w:rPr>
           <w:rFonts w:ascii="Calibri" w:eastAsia="Garamond" w:hAnsi="Calibri" w:cs="Calibri"/>
           <w:color w:val="000000"/>
-          <w:sz w:val="20"/>
-          <w:szCs w:val="20"/>
-        </w:rPr>
-      </w:pPr>
+          <w:sz w:val="18"/>
+          <w:szCs w:val="18"/>
+        </w:rPr>
+        <w:t>Was recognized with applause award twice for my client centric work approach</w:t>
+      </w:r>
+      <w:r>
+        <w:rPr>
+          <w:rFonts w:ascii="Calibri" w:eastAsia="Garamond" w:hAnsi="Calibri" w:cs="Calibri"/>
+          <w:color w:val="000000"/>
+          <w:sz w:val="18"/>
+          <w:szCs w:val="18"/>
+        </w:rPr>
+        <w:t xml:space="preserve"> and timely </w:t>
+      </w:r>
+      <w:r>
+        <w:rPr>
+          <w:rFonts w:ascii="Calibri" w:eastAsia="Garamond" w:hAnsi="Calibri" w:cs="Calibri"/>
+          <w:color w:val="000000"/>
+          <w:sz w:val="18"/>
+          <w:szCs w:val="18"/>
+        </w:rPr>
+        <w:t>deliverables.</w:t>
+      </w:r>
     </w:p>
     <w:tbl>
       <w:tblPr>
         <w:tblStyle w:val="TableGrid"/>
         <w:tblW w:w="0" w:type="auto"/>
+        <w:tblBorders>
+          <w:top w:val="none" w:sz="0" w:space="0" w:color="auto"/>
+          <w:left w:val="none" w:sz="0" w:space="0" w:color="auto"/>
+          <w:bottom w:val="none" w:sz="0" w:space="0" w:color="auto"/>
+          <w:right w:val="none" w:sz="0" w:space="0" w:color="auto"/>
+          <w:insideH w:val="none" w:sz="0" w:space="0" w:color="auto"/>
+          <w:insideV w:val="none" w:sz="0" w:space="0" w:color="auto"/>
+        </w:tblBorders>
         <w:tblLook w:val="04A0" w:firstRow="1" w:lastRow="0" w:firstColumn="1" w:lastColumn="0" w:noHBand="0" w:noVBand="1"/>
       </w:tblPr>
       <w:tblGrid>
@@ -1198,19 +1268,20 @@
             <w:pPr>
               <w:widowControl w:val="0"/>
               <w:spacing w:line="252" w:lineRule="auto"/>
+              <w:contextualSpacing/>
               <w:rPr>
                 <w:rFonts w:ascii="Calibri" w:eastAsia="Garamond" w:hAnsi="Calibri" w:cs="Calibri"/>
                 <w:b/>
-                <w:sz w:val="16"/>
-                <w:szCs w:val="16"/>
+                <w:sz w:val="18"/>
+                <w:szCs w:val="18"/>
               </w:rPr>
             </w:pPr>
             <w:r>
               <w:rPr>
                 <w:rFonts w:ascii="Calibri" w:eastAsia="Garamond" w:hAnsi="Calibri" w:cs="Calibri"/>
                 <w:b/>
-                <w:sz w:val="16"/>
-                <w:szCs w:val="16"/>
+                <w:sz w:val="18"/>
+                <w:szCs w:val="18"/>
               </w:rPr>
               <w:t>Database Management Intern, M</w:t>
             </w:r>
@@ -1218,8 +1289,8 @@
               <w:rPr>
                 <w:rFonts w:ascii="Calibri" w:eastAsia="Garamond" w:hAnsi="Calibri" w:cs="Calibri"/>
                 <w:b/>
-                <w:sz w:val="16"/>
-                <w:szCs w:val="16"/>
+                <w:sz w:val="18"/>
+                <w:szCs w:val="18"/>
               </w:rPr>
               <w:t>AQ</w:t>
             </w:r>
@@ -1227,8 +1298,8 @@
               <w:rPr>
                 <w:rFonts w:ascii="Calibri" w:eastAsia="Garamond" w:hAnsi="Calibri" w:cs="Calibri"/>
                 <w:b/>
-                <w:sz w:val="16"/>
-                <w:szCs w:val="16"/>
+                <w:sz w:val="18"/>
+                <w:szCs w:val="18"/>
               </w:rPr>
               <w:t xml:space="preserve"> Software</w:t>
             </w:r>
@@ -1242,22 +1313,115 @@
             <w:pPr>
               <w:widowControl w:val="0"/>
               <w:spacing w:line="252" w:lineRule="auto"/>
+              <w:contextualSpacing/>
               <w:jc w:val="right"/>
               <w:rPr>
                 <w:rFonts w:ascii="Calibri" w:eastAsia="Garamond" w:hAnsi="Calibri" w:cs="Calibri"/>
-                <w:b/>
-                <w:sz w:val="16"/>
-                <w:szCs w:val="16"/>
+                <w:bCs/>
+                <w:i/>
+                <w:iCs/>
+                <w:sz w:val="18"/>
+                <w:szCs w:val="18"/>
               </w:rPr>
             </w:pPr>
             <w:r>
               <w:rPr>
                 <w:rFonts w:ascii="Calibri" w:eastAsia="Garamond" w:hAnsi="Calibri" w:cs="Calibri"/>
-                <w:b/>
-                <w:sz w:val="16"/>
-                <w:szCs w:val="16"/>
+                <w:bCs/>
+                <w:i/>
+                <w:iCs/>
+                <w:sz w:val="18"/>
+                <w:szCs w:val="18"/>
               </w:rPr>
-              <w:t>June 2019 – Jan 2022, Bangalore</w:t>
+              <w:t>May</w:t>
+            </w:r>
+            <w:r>
+              <w:rPr>
+                <w:rFonts w:ascii="Calibri" w:eastAsia="Garamond" w:hAnsi="Calibri" w:cs="Calibri"/>
+                <w:bCs/>
+                <w:i/>
+                <w:iCs/>
+                <w:sz w:val="18"/>
+                <w:szCs w:val="18"/>
+              </w:rPr>
+              <w:t xml:space="preserve"> 201</w:t>
+            </w:r>
+            <w:r>
+              <w:rPr>
+                <w:rFonts w:ascii="Calibri" w:eastAsia="Garamond" w:hAnsi="Calibri" w:cs="Calibri"/>
+                <w:bCs/>
+                <w:i/>
+                <w:iCs/>
+                <w:sz w:val="18"/>
+                <w:szCs w:val="18"/>
+              </w:rPr>
+              <w:t>8</w:t>
+            </w:r>
+            <w:r>
+              <w:rPr>
+                <w:rFonts w:ascii="Calibri" w:eastAsia="Garamond" w:hAnsi="Calibri" w:cs="Calibri"/>
+                <w:bCs/>
+                <w:i/>
+                <w:iCs/>
+                <w:sz w:val="18"/>
+                <w:szCs w:val="18"/>
+              </w:rPr>
+              <w:t xml:space="preserve"> </w:t>
+            </w:r>
+            <w:r>
+              <w:rPr>
+                <w:rFonts w:ascii="Calibri" w:eastAsia="Garamond" w:hAnsi="Calibri" w:cs="Calibri"/>
+                <w:bCs/>
+                <w:i/>
+                <w:iCs/>
+                <w:sz w:val="18"/>
+                <w:szCs w:val="18"/>
+              </w:rPr>
+              <w:t>-</w:t>
+            </w:r>
+            <w:r>
+              <w:rPr>
+                <w:rFonts w:ascii="Calibri" w:eastAsia="Garamond" w:hAnsi="Calibri" w:cs="Calibri"/>
+                <w:bCs/>
+                <w:i/>
+                <w:iCs/>
+                <w:sz w:val="18"/>
+                <w:szCs w:val="18"/>
+              </w:rPr>
+              <w:t xml:space="preserve"> </w:t>
+            </w:r>
+            <w:r>
+              <w:rPr>
+                <w:rFonts w:ascii="Calibri" w:eastAsia="Garamond" w:hAnsi="Calibri" w:cs="Calibri"/>
+                <w:bCs/>
+                <w:i/>
+                <w:iCs/>
+                <w:sz w:val="18"/>
+                <w:szCs w:val="18"/>
+              </w:rPr>
+              <w:t>July 2018</w:t>
+            </w:r>
+            <w:r>
+              <w:rPr>
+                <w:rFonts w:ascii="Calibri" w:eastAsia="Garamond" w:hAnsi="Calibri" w:cs="Calibri"/>
+                <w:bCs/>
+                <w:i/>
+                <w:iCs/>
+                <w:sz w:val="18"/>
+                <w:szCs w:val="18"/>
+              </w:rPr>
+              <w:t xml:space="preserve">, </w:t>
+            </w:r>
+            <w:r>
+              <w:rPr>
+                <w:rFonts w:ascii="Calibri" w:eastAsia="Garamond" w:hAnsi="Calibri" w:cs="Calibri"/>
+                <w:bCs/>
+                <w:i/>
+                <w:iCs/>
+                <w:sz w:val="18"/>
+                <w:szCs w:val="18"/>
+              </w:rPr>
+              <w:t>Hyderabad</w:t>
             </w:r>
           </w:p>
         </w:tc>
@@ -1294,8 +1458,38 @@
           <w:sz w:val="18"/>
           <w:szCs w:val="18"/>
         </w:rPr>
-        <w:t>Implemented an ETL pipeline in SQL Server Management Studio and SSIS to clean, structure, and consolidate three Data Marts into one. Also developed triggers and stored procedures to identify and resolve errors and inconsistencies in tables during the transfer process.</w:t>
-      </w:r>
+        <w:t>Implemented an ETL pipeline using SQL Server Management Studio and SSIS, consolidating three large data marts with over 2 million records into one structured format. Developed triggers and stored procedures to identify and rectify table errors and inconsistencies during transfer</w:t>
+      </w:r>
+      <w:r>
+        <w:rPr>
+          <w:rFonts w:ascii="Calibri" w:eastAsia="Garamond" w:hAnsi="Calibri" w:cs="Calibri"/>
+          <w:color w:val="000000"/>
+          <w:sz w:val="18"/>
+          <w:szCs w:val="18"/>
+        </w:rPr>
+        <w:t>.</w:t>
+      </w:r>
+    </w:p>
+    <w:p>
+      <w:pPr>
+        <w:pStyle w:val="ListParagraph"/>
+        <w:widowControl w:val="0"/>
+        <w:pBdr>
+          <w:top w:val="nil"/>
+          <w:left w:val="nil"/>
+          <w:bottom w:val="nil"/>
+          <w:right w:val="nil"/>
+          <w:between w:val="nil"/>
+        </w:pBdr>
+        <w:spacing w:after="0" w:line="252" w:lineRule="auto"/>
+        <w:rPr>
+          <w:rFonts w:ascii="Calibri" w:eastAsia="Garamond" w:hAnsi="Calibri" w:cs="Calibri"/>
+          <w:b/>
+          <w:color w:val="000000"/>
+          <w:sz w:val="18"/>
+          <w:szCs w:val="18"/>
+        </w:rPr>
+      </w:pPr>
     </w:p>
     <w:p>
       <w:pPr>
@@ -1308,12 +1502,13 @@
           <w:between w:val="nil"/>
         </w:pBdr>
         <w:spacing w:after="0" w:line="252" w:lineRule="auto"/>
+        <w:contextualSpacing/>
         <w:rPr>
           <w:rFonts w:ascii="Calibri" w:eastAsia="Garamond" w:hAnsi="Calibri" w:cs="Calibri"/>
           <w:b/>
           <w:color w:val="000000"/>
-          <w:sz w:val="18"/>
-          <w:szCs w:val="18"/>
+          <w:sz w:val="20"/>
+          <w:szCs w:val="20"/>
         </w:rPr>
       </w:pPr>
       <w:r>
@@ -1321,8 +1516,8 @@
           <w:rFonts w:ascii="Calibri" w:eastAsia="Garamond" w:hAnsi="Calibri" w:cs="Calibri"/>
           <w:b/>
           <w:color w:val="000000"/>
-          <w:sz w:val="18"/>
-          <w:szCs w:val="18"/>
+          <w:sz w:val="20"/>
+          <w:szCs w:val="20"/>
         </w:rPr>
         <w:t>PROJECTS</w:t>
       </w:r>
@@ -1365,15 +1560,18 @@
         </w:rPr>
         <w:t xml:space="preserve"> </w:t>
       </w:r>
-      <w:r>
-        <w:rPr>
-          <w:rFonts w:ascii="Calibri" w:hAnsi="Calibri" w:cs="Calibri"/>
-          <w:b/>
-          <w:sz w:val="18"/>
-          <w:szCs w:val="18"/>
-        </w:rPr>
-        <w:tab/>
-      </w:r>
+      <w:hyperlink r:id="rId9" w:history="1">
+        <w:r>
+          <w:rPr>
+            <w:rStyle w:val="Hyperlink"/>
+            <w:rFonts w:ascii="Calibri" w:hAnsi="Calibri" w:cs="Calibri"/>
+            <w:b/>
+            <w:sz w:val="18"/>
+            <w:szCs w:val="18"/>
+          </w:rPr>
+          <w:t>[ Github ]</w:t>
+        </w:r>
+      </w:hyperlink>
     </w:p>
     <w:p>
       <w:pPr>
@@ -1407,7 +1605,63 @@
           <w:sz w:val="18"/>
           <w:szCs w:val="18"/>
         </w:rPr>
-        <w:t>Developed a generative AI (Gen AI) seq2seq model to replicate Chandler Bing’s dialogue style from “Friends,” utilizing an extensive dataset of 8,700 dialogues. The model, featuring a 2-layer LSTM network with a dropout layer, achieved a BLEU score of 0.63.</w:t>
+        <w:t>Built</w:t>
+      </w:r>
+      <w:r>
+        <w:rPr>
+          <w:rFonts w:ascii="Calibri" w:hAnsi="Calibri" w:cs="Calibri"/>
+          <w:sz w:val="18"/>
+          <w:szCs w:val="18"/>
+        </w:rPr>
+        <w:t xml:space="preserve"> a generative AI (Gen AI) model</w:t>
+      </w:r>
+      <w:r>
+        <w:rPr>
+          <w:rFonts w:ascii="Calibri" w:hAnsi="Calibri" w:cs="Calibri"/>
+          <w:sz w:val="18"/>
+          <w:szCs w:val="18"/>
+        </w:rPr>
+        <w:t xml:space="preserve"> chatbot</w:t>
+      </w:r>
+      <w:r>
+        <w:rPr>
+          <w:rFonts w:ascii="Calibri" w:hAnsi="Calibri" w:cs="Calibri"/>
+          <w:sz w:val="18"/>
+          <w:szCs w:val="18"/>
+        </w:rPr>
+        <w:t xml:space="preserve"> to replicate Chandler Bing’s dialogue style from “Friends,” utilizing an extensive dataset of 8,700 dialogues. The model, featuring a</w:t>
+      </w:r>
+      <w:r>
+        <w:rPr>
+          <w:rFonts w:ascii="Calibri" w:hAnsi="Calibri" w:cs="Calibri"/>
+          <w:sz w:val="18"/>
+          <w:szCs w:val="18"/>
+        </w:rPr>
+        <w:t xml:space="preserve"> </w:t>
+      </w:r>
+      <w:r>
+        <w:rPr>
+          <w:rFonts w:ascii="Calibri" w:hAnsi="Calibri" w:cs="Calibri"/>
+          <w:sz w:val="18"/>
+          <w:szCs w:val="18"/>
+        </w:rPr>
+        <w:t>seq2seq</w:t>
+      </w:r>
+      <w:r>
+        <w:rPr>
+          <w:rFonts w:ascii="Calibri" w:hAnsi="Calibri" w:cs="Calibri"/>
+          <w:sz w:val="18"/>
+          <w:szCs w:val="18"/>
+        </w:rPr>
+        <w:t xml:space="preserve"> with</w:t>
+      </w:r>
+      <w:r>
+        <w:rPr>
+          <w:rFonts w:ascii="Calibri" w:hAnsi="Calibri" w:cs="Calibri"/>
+          <w:sz w:val="18"/>
+          <w:szCs w:val="18"/>
+        </w:rPr>
+        <w:t xml:space="preserve"> 2-layer LSTM network with a dropout layer, achieved a BLEU score of 0.63.</w:t>
       </w:r>
     </w:p>
     <w:p>
@@ -1442,7 +1696,39 @@
           <w:sz w:val="18"/>
           <w:szCs w:val="18"/>
         </w:rPr>
-        <w:t>Preprocessed the data using Python and created Tableau dashboards to analyze the show’s data, such as average season ratings, episode rankings, character interactions, and dialogue frequency, which informed further model development and data understanding.</w:t>
+        <w:t xml:space="preserve">Parallelly </w:t>
+      </w:r>
+      <w:r>
+        <w:rPr>
+          <w:rFonts w:ascii="Calibri" w:hAnsi="Calibri" w:cs="Calibri"/>
+          <w:sz w:val="18"/>
+          <w:szCs w:val="18"/>
+        </w:rPr>
+        <w:t>fine-tuned</w:t>
+      </w:r>
+      <w:r>
+        <w:rPr>
+          <w:rFonts w:ascii="Calibri" w:hAnsi="Calibri" w:cs="Calibri"/>
+          <w:sz w:val="18"/>
+          <w:szCs w:val="18"/>
+        </w:rPr>
+        <w:t xml:space="preserve"> </w:t>
+      </w:r>
+      <w:r>
+        <w:rPr>
+          <w:rFonts w:ascii="Calibri" w:hAnsi="Calibri" w:cs="Calibri"/>
+          <w:sz w:val="18"/>
+          <w:szCs w:val="18"/>
+        </w:rPr>
+        <w:t>Google’s</w:t>
+      </w:r>
+      <w:r>
+        <w:rPr>
+          <w:rFonts w:ascii="Calibri" w:hAnsi="Calibri" w:cs="Calibri"/>
+          <w:sz w:val="18"/>
+          <w:szCs w:val="18"/>
+        </w:rPr>
+        <w:t xml:space="preserve"> T5 small model with the same dataset for benchmarking purposes. </w:t>
       </w:r>
     </w:p>
     <w:p>
@@ -1456,6 +1742,7 @@
           <w:between w:val="nil"/>
         </w:pBdr>
         <w:spacing w:after="0"/>
+        <w:contextualSpacing/>
         <w:rPr>
           <w:rFonts w:ascii="Calibri" w:hAnsi="Calibri" w:cs="Calibri"/>
           <w:b/>
@@ -1477,6 +1764,18 @@
           <w:szCs w:val="18"/>
         </w:rPr>
         <w:t>2024 Travelers Insurance Analytics University Contest:</w:t>
+      </w:r>
+      <w:r>
+        <w:rPr>
+          <w:rFonts w:ascii="Calibri" w:hAnsi="Calibri" w:cs="Calibri"/>
+          <w:b/>
+          <w:bCs/>
+          <w:i/>
+          <w:iCs/>
+          <w:sz w:val="18"/>
+          <w:szCs w:val="18"/>
+        </w:rPr>
+        <w:t xml:space="preserve"> </w:t>
       </w:r>
     </w:p>
     <w:p>
@@ -1507,38 +1806,15 @@
           <w:sz w:val="18"/>
           <w:szCs w:val="18"/>
         </w:rPr>
-        <w:t xml:space="preserve">Performed Tweedie regression on a zero-inflated dataset with over 29,000 records, fine-tuning parameters via grid search and assessing model efficacy with the Gini index. </w:t>
-      </w:r>
-    </w:p>
-    <w:p>
-      <w:pPr>
-        <w:pStyle w:val="ListParagraph"/>
-        <w:widowControl w:val="0"/>
-        <w:numPr>
-          <w:ilvl w:val="0"/>
-          <w:numId w:val="9"/>
-        </w:numPr>
-        <w:pBdr>
-          <w:top w:val="nil"/>
-          <w:left w:val="nil"/>
-          <w:bottom w:val="nil"/>
-          <w:right w:val="nil"/>
-          <w:between w:val="nil"/>
-        </w:pBdr>
-        <w:spacing w:after="0" w:line="240" w:lineRule="auto"/>
+        <w:t>Conducted Tweedie regression on a zero-inflated dataset of over 29,000 records, fine-tuned parameters using grid search, and assessed model efficacy with the Gini index. This systematic approach secured a third-place finish among 200+ teams</w:t>
+      </w:r>
+      <w:r>
         <w:rPr>
           <w:rFonts w:ascii="Calibri" w:hAnsi="Calibri" w:cs="Calibri"/>
           <w:sz w:val="18"/>
           <w:szCs w:val="18"/>
         </w:rPr>
-      </w:pPr>
-      <w:r>
-        <w:rPr>
-          <w:rFonts w:ascii="Calibri" w:hAnsi="Calibri" w:cs="Calibri"/>
-          <w:sz w:val="18"/>
-          <w:szCs w:val="18"/>
-        </w:rPr>
-        <w:t>Executed comprehensive EDA and data visualizations to discern distributions of individual attributes, which informed model selection. This methodical approach garnered us third place among 200+ teams and recognition on campus for precise insurance claim predictions. precise insurance claim predictions.</w:t>
+        <w:t>.</w:t>
       </w:r>
     </w:p>
     <w:p>
@@ -1588,18 +1864,20 @@
           <w:sz w:val="18"/>
           <w:szCs w:val="18"/>
         </w:rPr>
-        <w:tab/>
-      </w:r>
-      <w:r>
-        <w:rPr>
-          <w:rFonts w:ascii="Calibri" w:hAnsi="Calibri" w:cs="Calibri"/>
-          <w:i/>
-          <w:iCs/>
-          <w:sz w:val="18"/>
-          <w:szCs w:val="18"/>
-        </w:rPr>
-        <w:tab/>
-      </w:r>
+        <w:t xml:space="preserve"> </w:t>
+      </w:r>
+      <w:hyperlink r:id="rId10" w:history="1">
+        <w:r>
+          <w:rPr>
+            <w:rStyle w:val="Hyperlink"/>
+            <w:rFonts w:ascii="Calibri" w:hAnsi="Calibri" w:cs="Calibri"/>
+            <w:b/>
+            <w:sz w:val="18"/>
+            <w:szCs w:val="18"/>
+          </w:rPr>
+          <w:t>[ Github ]</w:t>
+        </w:r>
+      </w:hyperlink>
     </w:p>
     <w:p>
       <w:pPr>
@@ -1616,7 +1894,6 @@
           <w:right w:val="nil"/>
           <w:between w:val="nil"/>
         </w:pBdr>
-        <w:spacing w:after="120" w:line="240" w:lineRule="auto"/>
         <w:rPr>
           <w:rFonts w:ascii="Calibri" w:hAnsi="Calibri" w:cs="Calibri"/>
           <w:sz w:val="18"/>
@@ -1629,7 +1906,7 @@
           <w:sz w:val="18"/>
           <w:szCs w:val="18"/>
         </w:rPr>
-        <w:t>Created a web application for querying a dataset of ~120,000 tweets from 13,000 users, utilizing a combination of Postgres (relational) and MongoDB (non-relational), with a local cache of 200 trending tweets.</w:t>
+        <w:t>Designed a web application with a local cache of 200 trending tweets, leveraging a combination of Postgres (relational) and MongoDB (non-relational) to query a dataset of about 120,000 tweets from 13,000 users.</w:t>
       </w:r>
     </w:p>
     <w:p>
@@ -1660,25 +1937,7 @@
           <w:sz w:val="18"/>
           <w:szCs w:val="18"/>
         </w:rPr>
-        <w:t xml:space="preserve">Applied NLP techniques for efficient search, including synonym search and </w:t>
-      </w:r>
-      <w:proofErr w:type="spellStart"/>
-      <w:r>
-        <w:rPr>
-          <w:rFonts w:ascii="Calibri" w:hAnsi="Calibri" w:cs="Calibri"/>
-          <w:sz w:val="18"/>
-          <w:szCs w:val="18"/>
-        </w:rPr>
-        <w:t>Levenshtein</w:t>
-      </w:r>
-      <w:proofErr w:type="spellEnd"/>
-      <w:r>
-        <w:rPr>
-          <w:rFonts w:ascii="Calibri" w:hAnsi="Calibri" w:cs="Calibri"/>
-          <w:sz w:val="18"/>
-          <w:szCs w:val="18"/>
-        </w:rPr>
-        <w:t xml:space="preserve"> distance, and managed API requests and the web app using Flask.</w:t>
+        <w:t>Applied NLP techniques for efficient search, including synonym search and Levenshtein distance, and managed API requests and the web app using Flask.</w:t>
       </w:r>
     </w:p>
     <w:p>
@@ -1692,6 +1951,7 @@
           <w:between w:val="nil"/>
         </w:pBdr>
         <w:spacing w:after="0"/>
+        <w:contextualSpacing/>
         <w:rPr>
           <w:rFonts w:ascii="Calibri" w:hAnsi="Calibri" w:cs="Calibri"/>
           <w:sz w:val="18"/>
@@ -1710,6 +1970,18 @@
         </w:rPr>
         <w:t>Ear image recognition</w:t>
       </w:r>
+      <w:r>
+        <w:rPr>
+          <w:rFonts w:ascii="Calibri" w:hAnsi="Calibri" w:cs="Calibri"/>
+          <w:b/>
+          <w:bCs/>
+          <w:i/>
+          <w:iCs/>
+          <w:sz w:val="18"/>
+          <w:szCs w:val="18"/>
+        </w:rPr>
+        <w:t xml:space="preserve">: </w:t>
+      </w:r>
     </w:p>
     <w:p>
       <w:pPr>
@@ -1717,7 +1989,7 @@
         <w:widowControl w:val="0"/>
         <w:numPr>
           <w:ilvl w:val="0"/>
-          <w:numId w:val="7"/>
+          <w:numId w:val="15"/>
         </w:numPr>
         <w:pBdr>
           <w:top w:val="nil"/>
@@ -1726,6 +1998,40 @@
           <w:right w:val="nil"/>
           <w:between w:val="nil"/>
         </w:pBdr>
+        <w:rPr>
+          <w:rFonts w:ascii="Calibri" w:hAnsi="Calibri" w:cs="Calibri"/>
+          <w:sz w:val="18"/>
+          <w:szCs w:val="18"/>
+        </w:rPr>
+      </w:pPr>
+      <w:r>
+        <w:rPr>
+          <w:rFonts w:ascii="Calibri" w:hAnsi="Calibri" w:cs="Calibri"/>
+          <w:sz w:val="18"/>
+          <w:szCs w:val="18"/>
+        </w:rPr>
+        <w:t>Achieved 91% accuracy and 73% precision by utilizing a CNN model with SIFT features to implement image recognition on ear pictures for biometric verification. Prepared high-resolution photos of the pupils for the dataset</w:t>
+      </w:r>
+      <w:r>
+        <w:rPr>
+          <w:rFonts w:ascii="Calibri" w:hAnsi="Calibri" w:cs="Calibri"/>
+          <w:sz w:val="18"/>
+          <w:szCs w:val="18"/>
+        </w:rPr>
+        <w:t>.</w:t>
+      </w:r>
+    </w:p>
+    <w:p>
+      <w:pPr>
+        <w:pStyle w:val="ListParagraph"/>
+        <w:widowControl w:val="0"/>
+        <w:pBdr>
+          <w:top w:val="nil"/>
+          <w:left w:val="nil"/>
+          <w:bottom w:val="nil"/>
+          <w:right w:val="nil"/>
+          <w:between w:val="nil"/>
+        </w:pBdr>
         <w:spacing w:after="0" w:line="240" w:lineRule="auto"/>
         <w:rPr>
           <w:rFonts w:ascii="Calibri" w:hAnsi="Calibri" w:cs="Calibri"/>
@@ -1735,14 +2041,6 @@
           <w:szCs w:val="18"/>
         </w:rPr>
       </w:pPr>
-      <w:r>
-        <w:rPr>
-          <w:rFonts w:ascii="Calibri" w:hAnsi="Calibri" w:cs="Calibri"/>
-          <w:sz w:val="18"/>
-          <w:szCs w:val="18"/>
-        </w:rPr>
-        <w:t>Implemented image recognition on ear images using a CNN model with SIFT features for biometric authentication. Captured and preprocessed high-resolution images of students, achieving an accuracy of 91% and a precision of 73%.</w:t>
-      </w:r>
     </w:p>
     <w:p>
       <w:pPr>
@@ -1755,12 +2053,13 @@
           <w:between w:val="nil"/>
         </w:pBdr>
         <w:spacing w:after="0" w:line="252" w:lineRule="auto"/>
+        <w:contextualSpacing/>
         <w:rPr>
           <w:rFonts w:ascii="Calibri" w:eastAsia="Garamond" w:hAnsi="Calibri" w:cs="Calibri"/>
           <w:b/>
           <w:color w:val="000000"/>
-          <w:sz w:val="18"/>
-          <w:szCs w:val="18"/>
+          <w:sz w:val="20"/>
+          <w:szCs w:val="20"/>
         </w:rPr>
       </w:pPr>
       <w:r>
@@ -1768,8 +2067,8 @@
           <w:rFonts w:ascii="Calibri" w:eastAsia="Garamond" w:hAnsi="Calibri" w:cs="Calibri"/>
           <w:b/>
           <w:color w:val="000000"/>
-          <w:sz w:val="18"/>
-          <w:szCs w:val="18"/>
+          <w:sz w:val="20"/>
+          <w:szCs w:val="20"/>
         </w:rPr>
         <w:t>VOLUNTEERING</w:t>
       </w:r>
@@ -1792,8 +2091,8 @@
         <w:spacing w:after="0" w:line="252" w:lineRule="auto"/>
         <w:rPr>
           <w:rFonts w:ascii="Calibri" w:hAnsi="Calibri" w:cs="Calibri"/>
-          <w:sz w:val="16"/>
-          <w:szCs w:val="16"/>
+          <w:sz w:val="18"/>
+          <w:szCs w:val="18"/>
         </w:rPr>
       </w:pPr>
       <w:r>
@@ -1801,10 +2100,9 @@
           <w:rFonts w:ascii="Calibri" w:eastAsia="Garamond" w:hAnsi="Calibri" w:cs="Calibri"/>
           <w:b/>
           <w:color w:val="000000"/>
-          <w:sz w:val="16"/>
-          <w:szCs w:val="16"/>
-        </w:rPr>
-        <w:lastRenderedPageBreak/>
+          <w:sz w:val="18"/>
+          <w:szCs w:val="18"/>
+        </w:rPr>
         <w:t>Club Head, AVANA</w:t>
       </w:r>
       <w:r>
@@ -1812,64 +2110,64 @@
           <w:rFonts w:ascii="Calibri" w:eastAsia="Garamond" w:hAnsi="Calibri" w:cs="Calibri"/>
           <w:bCs/>
           <w:color w:val="000000"/>
-          <w:sz w:val="16"/>
-          <w:szCs w:val="16"/>
+          <w:sz w:val="18"/>
+          <w:szCs w:val="18"/>
         </w:rPr>
         <w:t xml:space="preserve">: </w:t>
       </w:r>
       <w:r>
         <w:rPr>
           <w:rFonts w:ascii="Calibri" w:hAnsi="Calibri" w:cs="Calibri"/>
-          <w:sz w:val="16"/>
-          <w:szCs w:val="16"/>
+          <w:sz w:val="18"/>
+          <w:szCs w:val="18"/>
         </w:rPr>
         <w:t>Led AVANA, the campus social welfare club at IIT Indore, spearheading initiatives such as cleanliness drives, weekend teaching workshops for underprivileged children, and blood donation drives.</w:t>
       </w:r>
       <w:r>
         <w:rPr>
           <w:rFonts w:ascii="Calibri" w:hAnsi="Calibri" w:cs="Calibri"/>
-          <w:sz w:val="16"/>
-          <w:szCs w:val="16"/>
+          <w:sz w:val="18"/>
+          <w:szCs w:val="18"/>
         </w:rPr>
         <w:tab/>
       </w:r>
       <w:r>
         <w:rPr>
           <w:rFonts w:ascii="Calibri" w:hAnsi="Calibri" w:cs="Calibri"/>
-          <w:sz w:val="16"/>
-          <w:szCs w:val="16"/>
+          <w:sz w:val="18"/>
+          <w:szCs w:val="18"/>
         </w:rPr>
         <w:tab/>
       </w:r>
       <w:r>
         <w:rPr>
           <w:rFonts w:ascii="Calibri" w:hAnsi="Calibri" w:cs="Calibri"/>
-          <w:sz w:val="16"/>
-          <w:szCs w:val="16"/>
+          <w:sz w:val="18"/>
+          <w:szCs w:val="18"/>
         </w:rPr>
         <w:tab/>
       </w:r>
       <w:r>
         <w:rPr>
           <w:rFonts w:ascii="Calibri" w:hAnsi="Calibri" w:cs="Calibri"/>
-          <w:sz w:val="16"/>
-          <w:szCs w:val="16"/>
+          <w:sz w:val="18"/>
+          <w:szCs w:val="18"/>
         </w:rPr>
         <w:tab/>
       </w:r>
       <w:r>
         <w:rPr>
           <w:rFonts w:ascii="Calibri" w:hAnsi="Calibri" w:cs="Calibri"/>
-          <w:sz w:val="16"/>
-          <w:szCs w:val="16"/>
+          <w:sz w:val="18"/>
+          <w:szCs w:val="18"/>
         </w:rPr>
         <w:tab/>
       </w:r>
       <w:r>
         <w:rPr>
           <w:rFonts w:ascii="Calibri" w:hAnsi="Calibri" w:cs="Calibri"/>
-          <w:sz w:val="16"/>
-          <w:szCs w:val="16"/>
+          <w:sz w:val="18"/>
+          <w:szCs w:val="18"/>
         </w:rPr>
         <w:tab/>
       </w:r>
@@ -1892,8 +2190,8 @@
         <w:spacing w:after="0" w:line="252" w:lineRule="auto"/>
         <w:rPr>
           <w:rFonts w:ascii="Calibri" w:hAnsi="Calibri" w:cs="Calibri"/>
-          <w:sz w:val="16"/>
-          <w:szCs w:val="16"/>
+          <w:sz w:val="18"/>
+          <w:szCs w:val="18"/>
         </w:rPr>
       </w:pPr>
       <w:r>
@@ -1901,18 +2199,26 @@
           <w:rFonts w:ascii="Calibri" w:eastAsia="Garamond" w:hAnsi="Calibri" w:cs="Calibri"/>
           <w:b/>
           <w:color w:val="000000"/>
-          <w:sz w:val="16"/>
-          <w:szCs w:val="16"/>
+          <w:sz w:val="18"/>
+          <w:szCs w:val="18"/>
         </w:rPr>
         <w:t xml:space="preserve">Volunteer Team Lead, Breathe India: </w:t>
       </w:r>
       <w:r>
         <w:rPr>
           <w:rFonts w:ascii="Calibri" w:hAnsi="Calibri" w:cs="Calibri"/>
-          <w:sz w:val="16"/>
-          <w:szCs w:val="16"/>
-        </w:rPr>
-        <w:t>During the COVID-19 second wave, I facilitated access to medical resources by daily updating our website with information on available beds, nebulizers, and medicines, and promptly connected individuals to the necessary healthcare services.</w:t>
+          <w:sz w:val="18"/>
+          <w:szCs w:val="18"/>
+        </w:rPr>
+        <w:t>Facilitated access to medical resources during the COVID-19 second wave by updating our website daily with information on available beds, nebulizers, and medicines, and promptly connecting individuals to necessary healthcare services</w:t>
+      </w:r>
+      <w:r>
+        <w:rPr>
+          <w:rFonts w:ascii="Calibri" w:hAnsi="Calibri" w:cs="Calibri"/>
+          <w:sz w:val="18"/>
+          <w:szCs w:val="18"/>
+        </w:rPr>
+        <w:t>.</w:t>
       </w:r>
     </w:p>
     <w:sectPr>
@@ -2043,7 +2349,7 @@
   <w:abstractNum w:abstractNumId="1" w15:restartNumberingAfterBreak="0">
     <w:nsid w:val="103616C8"/>
     <w:multiLevelType w:val="hybridMultilevel"/>
-    <w:tmpl w:val="769E2864"/>
+    <w:tmpl w:val="FC665A20"/>
     <w:lvl w:ilvl="0" w:tplc="04090001">
       <w:start w:val="1"/>
       <w:numFmt w:val="bullet"/>
@@ -2154,6 +2460,119 @@
     </w:lvl>
   </w:abstractNum>
   <w:abstractNum w:abstractNumId="2" w15:restartNumberingAfterBreak="0">
+    <w:nsid w:val="171126E9"/>
+    <w:multiLevelType w:val="hybridMultilevel"/>
+    <w:tmpl w:val="D478A13A"/>
+    <w:lvl w:ilvl="0" w:tplc="04090001">
+      <w:start w:val="1"/>
+      <w:numFmt w:val="bullet"/>
+      <w:lvlText w:val=""/>
+      <w:lvlJc w:val="left"/>
+      <w:pPr>
+        <w:ind w:left="720" w:hanging="360"/>
+      </w:pPr>
+      <w:rPr>
+        <w:rFonts w:ascii="Symbol" w:hAnsi="Symbol" w:hint="default"/>
+      </w:rPr>
+    </w:lvl>
+    <w:lvl w:ilvl="1" w:tplc="04090003" w:tentative="1">
+      <w:start w:val="1"/>
+      <w:numFmt w:val="bullet"/>
+      <w:lvlText w:val="o"/>
+      <w:lvlJc w:val="left"/>
+      <w:pPr>
+        <w:ind w:left="1440" w:hanging="360"/>
+      </w:pPr>
+      <w:rPr>
+        <w:rFonts w:ascii="Courier New" w:hAnsi="Courier New" w:cs="Courier New" w:hint="default"/>
+      </w:rPr>
+    </w:lvl>
+    <w:lvl w:ilvl="2" w:tplc="04090005" w:tentative="1">
+      <w:start w:val="1"/>
+      <w:numFmt w:val="bullet"/>
+      <w:lvlText w:val=""/>
+      <w:lvlJc w:val="left"/>
+      <w:pPr>
+        <w:ind w:left="2160" w:hanging="360"/>
+      </w:pPr>
+      <w:rPr>
+        <w:rFonts w:ascii="Wingdings" w:hAnsi="Wingdings" w:hint="default"/>
+      </w:rPr>
+    </w:lvl>
+    <w:lvl w:ilvl="3" w:tplc="04090001" w:tentative="1">
+      <w:start w:val="1"/>
+      <w:numFmt w:val="bullet"/>
+      <w:lvlText w:val=""/>
+      <w:lvlJc w:val="left"/>
+      <w:pPr>
+        <w:ind w:left="2880" w:hanging="360"/>
+      </w:pPr>
+      <w:rPr>
+        <w:rFonts w:ascii="Symbol" w:hAnsi="Symbol" w:hint="default"/>
+      </w:rPr>
+    </w:lvl>
+    <w:lvl w:ilvl="4" w:tplc="04090003" w:tentative="1">
+      <w:start w:val="1"/>
+      <w:numFmt w:val="bullet"/>
+      <w:lvlText w:val="o"/>
+      <w:lvlJc w:val="left"/>
+      <w:pPr>
+        <w:ind w:left="3600" w:hanging="360"/>
+      </w:pPr>
+      <w:rPr>
+        <w:rFonts w:ascii="Courier New" w:hAnsi="Courier New" w:cs="Courier New" w:hint="default"/>
+      </w:rPr>
+    </w:lvl>
+    <w:lvl w:ilvl="5" w:tplc="04090005" w:tentative="1">
+      <w:start w:val="1"/>
+      <w:numFmt w:val="bullet"/>
+      <w:lvlText w:val=""/>
+      <w:lvlJc w:val="left"/>
+      <w:pPr>
+        <w:ind w:left="4320" w:hanging="360"/>
+      </w:pPr>
+      <w:rPr>
+        <w:rFonts w:ascii="Wingdings" w:hAnsi="Wingdings" w:hint="default"/>
+      </w:rPr>
+    </w:lvl>
+    <w:lvl w:ilvl="6" w:tplc="04090001" w:tentative="1">
+      <w:start w:val="1"/>
+      <w:numFmt w:val="bullet"/>
+      <w:lvlText w:val=""/>
+      <w:lvlJc w:val="left"/>
+      <w:pPr>
+        <w:ind w:left="5040" w:hanging="360"/>
+      </w:pPr>
+      <w:rPr>
+        <w:rFonts w:ascii="Symbol" w:hAnsi="Symbol" w:hint="default"/>
+      </w:rPr>
+    </w:lvl>
+    <w:lvl w:ilvl="7" w:tplc="04090003" w:tentative="1">
+      <w:start w:val="1"/>
+      <w:numFmt w:val="bullet"/>
+      <w:lvlText w:val="o"/>
+      <w:lvlJc w:val="left"/>
+      <w:pPr>
+        <w:ind w:left="5760" w:hanging="360"/>
+      </w:pPr>
+      <w:rPr>
+        <w:rFonts w:ascii="Courier New" w:hAnsi="Courier New" w:cs="Courier New" w:hint="default"/>
+      </w:rPr>
+    </w:lvl>
+    <w:lvl w:ilvl="8" w:tplc="04090005" w:tentative="1">
+      <w:start w:val="1"/>
+      <w:numFmt w:val="bullet"/>
+      <w:lvlText w:val=""/>
+      <w:lvlJc w:val="left"/>
+      <w:pPr>
+        <w:ind w:left="6480" w:hanging="360"/>
+      </w:pPr>
+      <w:rPr>
+        <w:rFonts w:ascii="Wingdings" w:hAnsi="Wingdings" w:hint="default"/>
+      </w:rPr>
+    </w:lvl>
+  </w:abstractNum>
+  <w:abstractNum w:abstractNumId="3" w15:restartNumberingAfterBreak="0">
     <w:nsid w:val="178A2EEE"/>
     <w:multiLevelType w:val="hybridMultilevel"/>
     <w:tmpl w:val="154C41E6"/>
@@ -2266,7 +2685,7 @@
       </w:rPr>
     </w:lvl>
   </w:abstractNum>
-  <w:abstractNum w:abstractNumId="3" w15:restartNumberingAfterBreak="0">
+  <w:abstractNum w:abstractNumId="4" w15:restartNumberingAfterBreak="0">
     <w:nsid w:val="1B26449A"/>
     <w:multiLevelType w:val="hybridMultilevel"/>
     <w:tmpl w:val="F372F11C"/>
@@ -2379,7 +2798,7 @@
       </w:rPr>
     </w:lvl>
   </w:abstractNum>
-  <w:abstractNum w:abstractNumId="4" w15:restartNumberingAfterBreak="0">
+  <w:abstractNum w:abstractNumId="5" w15:restartNumberingAfterBreak="0">
     <w:nsid w:val="1F775CD7"/>
     <w:multiLevelType w:val="hybridMultilevel"/>
     <w:tmpl w:val="FC40E2B6"/>
@@ -2492,7 +2911,232 @@
       </w:rPr>
     </w:lvl>
   </w:abstractNum>
-  <w:abstractNum w:abstractNumId="5" w15:restartNumberingAfterBreak="0">
+  <w:abstractNum w:abstractNumId="6" w15:restartNumberingAfterBreak="0">
+    <w:nsid w:val="2CBB2FBA"/>
+    <w:multiLevelType w:val="hybridMultilevel"/>
+    <w:tmpl w:val="62B2D746"/>
+    <w:lvl w:ilvl="0" w:tplc="04090001">
+      <w:start w:val="1"/>
+      <w:numFmt w:val="bullet"/>
+      <w:lvlText w:val=""/>
+      <w:lvlJc w:val="left"/>
+      <w:pPr>
+        <w:ind w:left="720" w:hanging="360"/>
+      </w:pPr>
+      <w:rPr>
+        <w:rFonts w:ascii="Symbol" w:hAnsi="Symbol" w:hint="default"/>
+      </w:rPr>
+    </w:lvl>
+    <w:lvl w:ilvl="1" w:tplc="04090003">
+      <w:start w:val="1"/>
+      <w:numFmt w:val="bullet"/>
+      <w:lvlText w:val="o"/>
+      <w:lvlJc w:val="left"/>
+      <w:pPr>
+        <w:ind w:left="1440" w:hanging="360"/>
+      </w:pPr>
+      <w:rPr>
+        <w:rFonts w:ascii="Courier New" w:hAnsi="Courier New" w:cs="Courier New" w:hint="default"/>
+      </w:rPr>
+    </w:lvl>
+    <w:lvl w:ilvl="2" w:tplc="04090005" w:tentative="1">
+      <w:start w:val="1"/>
+      <w:numFmt w:val="bullet"/>
+      <w:lvlText w:val=""/>
+      <w:lvlJc w:val="left"/>
+      <w:pPr>
+        <w:ind w:left="2160" w:hanging="360"/>
+      </w:pPr>
+      <w:rPr>
+        <w:rFonts w:ascii="Wingdings" w:hAnsi="Wingdings" w:hint="default"/>
+      </w:rPr>
+    </w:lvl>
+    <w:lvl w:ilvl="3" w:tplc="04090001" w:tentative="1">
+      <w:start w:val="1"/>
+      <w:numFmt w:val="bullet"/>
+      <w:lvlText w:val=""/>
+      <w:lvlJc w:val="left"/>
+      <w:pPr>
+        <w:ind w:left="2880" w:hanging="360"/>
+      </w:pPr>
+      <w:rPr>
+        <w:rFonts w:ascii="Symbol" w:hAnsi="Symbol" w:hint="default"/>
+      </w:rPr>
+    </w:lvl>
+    <w:lvl w:ilvl="4" w:tplc="04090003" w:tentative="1">
+      <w:start w:val="1"/>
+      <w:numFmt w:val="bullet"/>
+      <w:lvlText w:val="o"/>
+      <w:lvlJc w:val="left"/>
+      <w:pPr>
+        <w:ind w:left="3600" w:hanging="360"/>
+      </w:pPr>
+      <w:rPr>
+        <w:rFonts w:ascii="Courier New" w:hAnsi="Courier New" w:cs="Courier New" w:hint="default"/>
+      </w:rPr>
+    </w:lvl>
+    <w:lvl w:ilvl="5" w:tplc="04090005" w:tentative="1">
+      <w:start w:val="1"/>
+      <w:numFmt w:val="bullet"/>
+      <w:lvlText w:val=""/>
+      <w:lvlJc w:val="left"/>
+      <w:pPr>
+        <w:ind w:left="4320" w:hanging="360"/>
+      </w:pPr>
+      <w:rPr>
+        <w:rFonts w:ascii="Wingdings" w:hAnsi="Wingdings" w:hint="default"/>
+      </w:rPr>
+    </w:lvl>
+    <w:lvl w:ilvl="6" w:tplc="04090001" w:tentative="1">
+      <w:start w:val="1"/>
+      <w:numFmt w:val="bullet"/>
+      <w:lvlText w:val=""/>
+      <w:lvlJc w:val="left"/>
+      <w:pPr>
+        <w:ind w:left="5040" w:hanging="360"/>
+      </w:pPr>
+      <w:rPr>
+        <w:rFonts w:ascii="Symbol" w:hAnsi="Symbol" w:hint="default"/>
+      </w:rPr>
+    </w:lvl>
+    <w:lvl w:ilvl="7" w:tplc="04090003" w:tentative="1">
+      <w:start w:val="1"/>
+      <w:numFmt w:val="bullet"/>
+      <w:lvlText w:val="o"/>
+      <w:lvlJc w:val="left"/>
+      <w:pPr>
+        <w:ind w:left="5760" w:hanging="360"/>
+      </w:pPr>
+      <w:rPr>
+        <w:rFonts w:ascii="Courier New" w:hAnsi="Courier New" w:cs="Courier New" w:hint="default"/>
+      </w:rPr>
+    </w:lvl>
+    <w:lvl w:ilvl="8" w:tplc="04090005" w:tentative="1">
+      <w:start w:val="1"/>
+      <w:numFmt w:val="bullet"/>
+      <w:lvlText w:val=""/>
+      <w:lvlJc w:val="left"/>
+      <w:pPr>
+        <w:ind w:left="6480" w:hanging="360"/>
+      </w:pPr>
+      <w:rPr>
+        <w:rFonts w:ascii="Wingdings" w:hAnsi="Wingdings" w:hint="default"/>
+      </w:rPr>
+    </w:lvl>
+  </w:abstractNum>
+  <w:abstractNum w:abstractNumId="7" w15:restartNumberingAfterBreak="0">
+    <w:nsid w:val="434E3AFF"/>
+    <w:multiLevelType w:val="hybridMultilevel"/>
+    <w:tmpl w:val="77A091A6"/>
+    <w:lvl w:ilvl="0" w:tplc="04090001">
+      <w:start w:val="1"/>
+      <w:numFmt w:val="bullet"/>
+      <w:lvlText w:val=""/>
+      <w:lvlJc w:val="left"/>
+      <w:pPr>
+        <w:ind w:left="720" w:hanging="360"/>
+      </w:pPr>
+      <w:rPr>
+        <w:rFonts w:ascii="Symbol" w:hAnsi="Symbol" w:hint="default"/>
+      </w:rPr>
+    </w:lvl>
+    <w:lvl w:ilvl="1" w:tplc="331E696E">
+      <w:numFmt w:val="bullet"/>
+      <w:lvlText w:val="•"/>
+      <w:lvlJc w:val="left"/>
+      <w:pPr>
+        <w:ind w:left="1800" w:hanging="720"/>
+      </w:pPr>
+      <w:rPr>
+        <w:rFonts w:ascii="Calibri" w:eastAsia="Garamond" w:hAnsi="Calibri" w:cs="Calibri" w:hint="default"/>
+      </w:rPr>
+    </w:lvl>
+    <w:lvl w:ilvl="2" w:tplc="04090005" w:tentative="1">
+      <w:start w:val="1"/>
+      <w:numFmt w:val="bullet"/>
+      <w:lvlText w:val=""/>
+      <w:lvlJc w:val="left"/>
+      <w:pPr>
+        <w:ind w:left="2160" w:hanging="360"/>
+      </w:pPr>
+      <w:rPr>
+        <w:rFonts w:ascii="Wingdings" w:hAnsi="Wingdings" w:hint="default"/>
+      </w:rPr>
+    </w:lvl>
+    <w:lvl w:ilvl="3" w:tplc="04090001" w:tentative="1">
+      <w:start w:val="1"/>
+      <w:numFmt w:val="bullet"/>
+      <w:lvlText w:val=""/>
+      <w:lvlJc w:val="left"/>
+      <w:pPr>
+        <w:ind w:left="2880" w:hanging="360"/>
+      </w:pPr>
+      <w:rPr>
+        <w:rFonts w:ascii="Symbol" w:hAnsi="Symbol" w:hint="default"/>
+      </w:rPr>
+    </w:lvl>
+    <w:lvl w:ilvl="4" w:tplc="04090003" w:tentative="1">
+      <w:start w:val="1"/>
+      <w:numFmt w:val="bullet"/>
+      <w:lvlText w:val="o"/>
+      <w:lvlJc w:val="left"/>
+      <w:pPr>
+        <w:ind w:left="3600" w:hanging="360"/>
+      </w:pPr>
+      <w:rPr>
+        <w:rFonts w:ascii="Courier New" w:hAnsi="Courier New" w:cs="Courier New" w:hint="default"/>
+      </w:rPr>
+    </w:lvl>
+    <w:lvl w:ilvl="5" w:tplc="04090005" w:tentative="1">
+      <w:start w:val="1"/>
+      <w:numFmt w:val="bullet"/>
+      <w:lvlText w:val=""/>
+      <w:lvlJc w:val="left"/>
+      <w:pPr>
+        <w:ind w:left="4320" w:hanging="360"/>
+      </w:pPr>
+      <w:rPr>
+        <w:rFonts w:ascii="Wingdings" w:hAnsi="Wingdings" w:hint="default"/>
+      </w:rPr>
+    </w:lvl>
+    <w:lvl w:ilvl="6" w:tplc="04090001" w:tentative="1">
+      <w:start w:val="1"/>
+      <w:numFmt w:val="bullet"/>
+      <w:lvlText w:val=""/>
+      <w:lvlJc w:val="left"/>
+      <w:pPr>
+        <w:ind w:left="5040" w:hanging="360"/>
+      </w:pPr>
+      <w:rPr>
+        <w:rFonts w:ascii="Symbol" w:hAnsi="Symbol" w:hint="default"/>
+      </w:rPr>
+    </w:lvl>
+    <w:lvl w:ilvl="7" w:tplc="04090003" w:tentative="1">
+      <w:start w:val="1"/>
+      <w:numFmt w:val="bullet"/>
+      <w:lvlText w:val="o"/>
+      <w:lvlJc w:val="left"/>
+      <w:pPr>
+        <w:ind w:left="5760" w:hanging="360"/>
+      </w:pPr>
+      <w:rPr>
+        <w:rFonts w:ascii="Courier New" w:hAnsi="Courier New" w:cs="Courier New" w:hint="default"/>
+      </w:rPr>
+    </w:lvl>
+    <w:lvl w:ilvl="8" w:tplc="04090005" w:tentative="1">
+      <w:start w:val="1"/>
+      <w:numFmt w:val="bullet"/>
+      <w:lvlText w:val=""/>
+      <w:lvlJc w:val="left"/>
+      <w:pPr>
+        <w:ind w:left="6480" w:hanging="360"/>
+      </w:pPr>
+      <w:rPr>
+        <w:rFonts w:ascii="Wingdings" w:hAnsi="Wingdings" w:hint="default"/>
+      </w:rPr>
+    </w:lvl>
+  </w:abstractNum>
+  <w:abstractNum w:abstractNumId="8" w15:restartNumberingAfterBreak="0">
     <w:nsid w:val="4BFC4AED"/>
     <w:multiLevelType w:val="hybridMultilevel"/>
     <w:tmpl w:val="396E9118"/>
@@ -2605,7 +3249,233 @@
       </w:rPr>
     </w:lvl>
   </w:abstractNum>
-  <w:abstractNum w:abstractNumId="6" w15:restartNumberingAfterBreak="0">
+  <w:abstractNum w:abstractNumId="9" w15:restartNumberingAfterBreak="0">
+    <w:nsid w:val="50DA7AEB"/>
+    <w:multiLevelType w:val="hybridMultilevel"/>
+    <w:tmpl w:val="AD02A5E6"/>
+    <w:lvl w:ilvl="0" w:tplc="04090001">
+      <w:start w:val="1"/>
+      <w:numFmt w:val="bullet"/>
+      <w:lvlText w:val=""/>
+      <w:lvlJc w:val="left"/>
+      <w:pPr>
+        <w:ind w:left="1440" w:hanging="360"/>
+      </w:pPr>
+      <w:rPr>
+        <w:rFonts w:ascii="Symbol" w:hAnsi="Symbol" w:hint="default"/>
+      </w:rPr>
+    </w:lvl>
+    <w:lvl w:ilvl="1" w:tplc="04090003" w:tentative="1">
+      <w:start w:val="1"/>
+      <w:numFmt w:val="bullet"/>
+      <w:lvlText w:val="o"/>
+      <w:lvlJc w:val="left"/>
+      <w:pPr>
+        <w:ind w:left="2160" w:hanging="360"/>
+      </w:pPr>
+      <w:rPr>
+        <w:rFonts w:ascii="Courier New" w:hAnsi="Courier New" w:cs="Courier New" w:hint="default"/>
+      </w:rPr>
+    </w:lvl>
+    <w:lvl w:ilvl="2" w:tplc="04090005" w:tentative="1">
+      <w:start w:val="1"/>
+      <w:numFmt w:val="bullet"/>
+      <w:lvlText w:val=""/>
+      <w:lvlJc w:val="left"/>
+      <w:pPr>
+        <w:ind w:left="2880" w:hanging="360"/>
+      </w:pPr>
+      <w:rPr>
+        <w:rFonts w:ascii="Wingdings" w:hAnsi="Wingdings" w:hint="default"/>
+      </w:rPr>
+    </w:lvl>
+    <w:lvl w:ilvl="3" w:tplc="04090001" w:tentative="1">
+      <w:start w:val="1"/>
+      <w:numFmt w:val="bullet"/>
+      <w:lvlText w:val=""/>
+      <w:lvlJc w:val="left"/>
+      <w:pPr>
+        <w:ind w:left="3600" w:hanging="360"/>
+      </w:pPr>
+      <w:rPr>
+        <w:rFonts w:ascii="Symbol" w:hAnsi="Symbol" w:hint="default"/>
+      </w:rPr>
+    </w:lvl>
+    <w:lvl w:ilvl="4" w:tplc="04090003" w:tentative="1">
+      <w:start w:val="1"/>
+      <w:numFmt w:val="bullet"/>
+      <w:lvlText w:val="o"/>
+      <w:lvlJc w:val="left"/>
+      <w:pPr>
+        <w:ind w:left="4320" w:hanging="360"/>
+      </w:pPr>
+      <w:rPr>
+        <w:rFonts w:ascii="Courier New" w:hAnsi="Courier New" w:cs="Courier New" w:hint="default"/>
+      </w:rPr>
+    </w:lvl>
+    <w:lvl w:ilvl="5" w:tplc="04090005" w:tentative="1">
+      <w:start w:val="1"/>
+      <w:numFmt w:val="bullet"/>
+      <w:lvlText w:val=""/>
+      <w:lvlJc w:val="left"/>
+      <w:pPr>
+        <w:ind w:left="5040" w:hanging="360"/>
+      </w:pPr>
+      <w:rPr>
+        <w:rFonts w:ascii="Wingdings" w:hAnsi="Wingdings" w:hint="default"/>
+      </w:rPr>
+    </w:lvl>
+    <w:lvl w:ilvl="6" w:tplc="04090001" w:tentative="1">
+      <w:start w:val="1"/>
+      <w:numFmt w:val="bullet"/>
+      <w:lvlText w:val=""/>
+      <w:lvlJc w:val="left"/>
+      <w:pPr>
+        <w:ind w:left="5760" w:hanging="360"/>
+      </w:pPr>
+      <w:rPr>
+        <w:rFonts w:ascii="Symbol" w:hAnsi="Symbol" w:hint="default"/>
+      </w:rPr>
+    </w:lvl>
+    <w:lvl w:ilvl="7" w:tplc="04090003" w:tentative="1">
+      <w:start w:val="1"/>
+      <w:numFmt w:val="bullet"/>
+      <w:lvlText w:val="o"/>
+      <w:lvlJc w:val="left"/>
+      <w:pPr>
+        <w:ind w:left="6480" w:hanging="360"/>
+      </w:pPr>
+      <w:rPr>
+        <w:rFonts w:ascii="Courier New" w:hAnsi="Courier New" w:cs="Courier New" w:hint="default"/>
+      </w:rPr>
+    </w:lvl>
+    <w:lvl w:ilvl="8" w:tplc="04090005" w:tentative="1">
+      <w:start w:val="1"/>
+      <w:numFmt w:val="bullet"/>
+      <w:lvlText w:val=""/>
+      <w:lvlJc w:val="left"/>
+      <w:pPr>
+        <w:ind w:left="7200" w:hanging="360"/>
+      </w:pPr>
+      <w:rPr>
+        <w:rFonts w:ascii="Wingdings" w:hAnsi="Wingdings" w:hint="default"/>
+      </w:rPr>
+    </w:lvl>
+  </w:abstractNum>
+  <w:abstractNum w:abstractNumId="10" w15:restartNumberingAfterBreak="0">
+    <w:nsid w:val="5B2572E5"/>
+    <w:multiLevelType w:val="hybridMultilevel"/>
+    <w:tmpl w:val="3DB60434"/>
+    <w:lvl w:ilvl="0" w:tplc="04090001">
+      <w:start w:val="1"/>
+      <w:numFmt w:val="bullet"/>
+      <w:lvlText w:val=""/>
+      <w:lvlJc w:val="left"/>
+      <w:pPr>
+        <w:ind w:left="720" w:hanging="360"/>
+      </w:pPr>
+      <w:rPr>
+        <w:rFonts w:ascii="Symbol" w:hAnsi="Symbol" w:hint="default"/>
+      </w:rPr>
+    </w:lvl>
+    <w:lvl w:ilvl="1" w:tplc="04090003" w:tentative="1">
+      <w:start w:val="1"/>
+      <w:numFmt w:val="bullet"/>
+      <w:lvlText w:val="o"/>
+      <w:lvlJc w:val="left"/>
+      <w:pPr>
+        <w:ind w:left="1440" w:hanging="360"/>
+      </w:pPr>
+      <w:rPr>
+        <w:rFonts w:ascii="Courier New" w:hAnsi="Courier New" w:cs="Courier New" w:hint="default"/>
+      </w:rPr>
+    </w:lvl>
+    <w:lvl w:ilvl="2" w:tplc="04090005" w:tentative="1">
+      <w:start w:val="1"/>
+      <w:numFmt w:val="bullet"/>
+      <w:lvlText w:val=""/>
+      <w:lvlJc w:val="left"/>
+      <w:pPr>
+        <w:ind w:left="2160" w:hanging="360"/>
+      </w:pPr>
+      <w:rPr>
+        <w:rFonts w:ascii="Wingdings" w:hAnsi="Wingdings" w:hint="default"/>
+      </w:rPr>
+    </w:lvl>
+    <w:lvl w:ilvl="3" w:tplc="04090001" w:tentative="1">
+      <w:start w:val="1"/>
+      <w:numFmt w:val="bullet"/>
+      <w:lvlText w:val=""/>
+      <w:lvlJc w:val="left"/>
+      <w:pPr>
+        <w:ind w:left="2880" w:hanging="360"/>
+      </w:pPr>
+      <w:rPr>
+        <w:rFonts w:ascii="Symbol" w:hAnsi="Symbol" w:hint="default"/>
+      </w:rPr>
+    </w:lvl>
+    <w:lvl w:ilvl="4" w:tplc="04090003" w:tentative="1">
+      <w:start w:val="1"/>
+      <w:numFmt w:val="bullet"/>
+      <w:lvlText w:val="o"/>
+      <w:lvlJc w:val="left"/>
+      <w:pPr>
+        <w:ind w:left="3600" w:hanging="360"/>
+      </w:pPr>
+      <w:rPr>
+        <w:rFonts w:ascii="Courier New" w:hAnsi="Courier New" w:cs="Courier New" w:hint="default"/>
+      </w:rPr>
+    </w:lvl>
+    <w:lvl w:ilvl="5" w:tplc="04090005" w:tentative="1">
+      <w:start w:val="1"/>
+      <w:numFmt w:val="bullet"/>
+      <w:lvlText w:val=""/>
+      <w:lvlJc w:val="left"/>
+      <w:pPr>
+        <w:ind w:left="4320" w:hanging="360"/>
+      </w:pPr>
+      <w:rPr>
+        <w:rFonts w:ascii="Wingdings" w:hAnsi="Wingdings" w:hint="default"/>
+      </w:rPr>
+    </w:lvl>
+    <w:lvl w:ilvl="6" w:tplc="04090001" w:tentative="1">
+      <w:start w:val="1"/>
+      <w:numFmt w:val="bullet"/>
+      <w:lvlText w:val=""/>
+      <w:lvlJc w:val="left"/>
+      <w:pPr>
+        <w:ind w:left="5040" w:hanging="360"/>
+      </w:pPr>
+      <w:rPr>
+        <w:rFonts w:ascii="Symbol" w:hAnsi="Symbol" w:hint="default"/>
+      </w:rPr>
+    </w:lvl>
+    <w:lvl w:ilvl="7" w:tplc="04090003" w:tentative="1">
+      <w:start w:val="1"/>
+      <w:numFmt w:val="bullet"/>
+      <w:lvlText w:val="o"/>
+      <w:lvlJc w:val="left"/>
+      <w:pPr>
+        <w:ind w:left="5760" w:hanging="360"/>
+      </w:pPr>
+      <w:rPr>
+        <w:rFonts w:ascii="Courier New" w:hAnsi="Courier New" w:cs="Courier New" w:hint="default"/>
+      </w:rPr>
+    </w:lvl>
+    <w:lvl w:ilvl="8" w:tplc="04090005" w:tentative="1">
+      <w:start w:val="1"/>
+      <w:numFmt w:val="bullet"/>
+      <w:lvlText w:val=""/>
+      <w:lvlJc w:val="left"/>
+      <w:pPr>
+        <w:ind w:left="6480" w:hanging="360"/>
+      </w:pPr>
+      <w:rPr>
+        <w:rFonts w:ascii="Wingdings" w:hAnsi="Wingdings" w:hint="default"/>
+      </w:rPr>
+    </w:lvl>
+  </w:abstractNum>
+  <w:abstractNum w:abstractNumId="11" w15:restartNumberingAfterBreak="0">
     <w:nsid w:val="5D3D2AC1"/>
     <w:multiLevelType w:val="hybridMultilevel"/>
     <w:tmpl w:val="D2FED7D6"/>
@@ -2718,7 +3588,7 @@
       </w:rPr>
     </w:lvl>
   </w:abstractNum>
-  <w:abstractNum w:abstractNumId="7" w15:restartNumberingAfterBreak="0">
+  <w:abstractNum w:abstractNumId="12" w15:restartNumberingAfterBreak="0">
     <w:nsid w:val="63FE6234"/>
     <w:multiLevelType w:val="hybridMultilevel"/>
     <w:tmpl w:val="29D2BB60"/>
@@ -2831,10 +3701,123 @@
       </w:rPr>
     </w:lvl>
   </w:abstractNum>
-  <w:abstractNum w:abstractNumId="8" w15:restartNumberingAfterBreak="0">
+  <w:abstractNum w:abstractNumId="13" w15:restartNumberingAfterBreak="0">
     <w:nsid w:val="6F6A0684"/>
     <w:multiLevelType w:val="hybridMultilevel"/>
     <w:tmpl w:val="6C56903E"/>
+    <w:lvl w:ilvl="0" w:tplc="04090001">
+      <w:start w:val="1"/>
+      <w:numFmt w:val="bullet"/>
+      <w:lvlText w:val=""/>
+      <w:lvlJc w:val="left"/>
+      <w:pPr>
+        <w:ind w:left="720" w:hanging="360"/>
+      </w:pPr>
+      <w:rPr>
+        <w:rFonts w:ascii="Symbol" w:hAnsi="Symbol" w:hint="default"/>
+      </w:rPr>
+    </w:lvl>
+    <w:lvl w:ilvl="1" w:tplc="04090003" w:tentative="1">
+      <w:start w:val="1"/>
+      <w:numFmt w:val="bullet"/>
+      <w:lvlText w:val="o"/>
+      <w:lvlJc w:val="left"/>
+      <w:pPr>
+        <w:ind w:left="1440" w:hanging="360"/>
+      </w:pPr>
+      <w:rPr>
+        <w:rFonts w:ascii="Courier New" w:hAnsi="Courier New" w:cs="Courier New" w:hint="default"/>
+      </w:rPr>
+    </w:lvl>
+    <w:lvl w:ilvl="2" w:tplc="04090005" w:tentative="1">
+      <w:start w:val="1"/>
+      <w:numFmt w:val="bullet"/>
+      <w:lvlText w:val=""/>
+      <w:lvlJc w:val="left"/>
+      <w:pPr>
+        <w:ind w:left="2160" w:hanging="360"/>
+      </w:pPr>
+      <w:rPr>
+        <w:rFonts w:ascii="Wingdings" w:hAnsi="Wingdings" w:hint="default"/>
+      </w:rPr>
+    </w:lvl>
+    <w:lvl w:ilvl="3" w:tplc="04090001" w:tentative="1">
+      <w:start w:val="1"/>
+      <w:numFmt w:val="bullet"/>
+      <w:lvlText w:val=""/>
+      <w:lvlJc w:val="left"/>
+      <w:pPr>
+        <w:ind w:left="2880" w:hanging="360"/>
+      </w:pPr>
+      <w:rPr>
+        <w:rFonts w:ascii="Symbol" w:hAnsi="Symbol" w:hint="default"/>
+      </w:rPr>
+    </w:lvl>
+    <w:lvl w:ilvl="4" w:tplc="04090003" w:tentative="1">
+      <w:start w:val="1"/>
+      <w:numFmt w:val="bullet"/>
+      <w:lvlText w:val="o"/>
+      <w:lvlJc w:val="left"/>
+      <w:pPr>
+        <w:ind w:left="3600" w:hanging="360"/>
+      </w:pPr>
+      <w:rPr>
+        <w:rFonts w:ascii="Courier New" w:hAnsi="Courier New" w:cs="Courier New" w:hint="default"/>
+      </w:rPr>
+    </w:lvl>
+    <w:lvl w:ilvl="5" w:tplc="04090005" w:tentative="1">
+      <w:start w:val="1"/>
+      <w:numFmt w:val="bullet"/>
+      <w:lvlText w:val=""/>
+      <w:lvlJc w:val="left"/>
+      <w:pPr>
+        <w:ind w:left="4320" w:hanging="360"/>
+      </w:pPr>
+      <w:rPr>
+        <w:rFonts w:ascii="Wingdings" w:hAnsi="Wingdings" w:hint="default"/>
+      </w:rPr>
+    </w:lvl>
+    <w:lvl w:ilvl="6" w:tplc="04090001" w:tentative="1">
+      <w:start w:val="1"/>
+      <w:numFmt w:val="bullet"/>
+      <w:lvlText w:val=""/>
+      <w:lvlJc w:val="left"/>
+      <w:pPr>
+        <w:ind w:left="5040" w:hanging="360"/>
+      </w:pPr>
+      <w:rPr>
+        <w:rFonts w:ascii="Symbol" w:hAnsi="Symbol" w:hint="default"/>
+      </w:rPr>
+    </w:lvl>
+    <w:lvl w:ilvl="7" w:tplc="04090003" w:tentative="1">
+      <w:start w:val="1"/>
+      <w:numFmt w:val="bullet"/>
+      <w:lvlText w:val="o"/>
+      <w:lvlJc w:val="left"/>
+      <w:pPr>
+        <w:ind w:left="5760" w:hanging="360"/>
+      </w:pPr>
+      <w:rPr>
+        <w:rFonts w:ascii="Courier New" w:hAnsi="Courier New" w:cs="Courier New" w:hint="default"/>
+      </w:rPr>
+    </w:lvl>
+    <w:lvl w:ilvl="8" w:tplc="04090005" w:tentative="1">
+      <w:start w:val="1"/>
+      <w:numFmt w:val="bullet"/>
+      <w:lvlText w:val=""/>
+      <w:lvlJc w:val="left"/>
+      <w:pPr>
+        <w:ind w:left="6480" w:hanging="360"/>
+      </w:pPr>
+      <w:rPr>
+        <w:rFonts w:ascii="Wingdings" w:hAnsi="Wingdings" w:hint="default"/>
+      </w:rPr>
+    </w:lvl>
+  </w:abstractNum>
+  <w:abstractNum w:abstractNumId="14" w15:restartNumberingAfterBreak="0">
+    <w:nsid w:val="715A4B57"/>
+    <w:multiLevelType w:val="hybridMultilevel"/>
+    <w:tmpl w:val="35DEF888"/>
     <w:lvl w:ilvl="0" w:tplc="04090001">
       <w:start w:val="1"/>
       <w:numFmt w:val="bullet"/>
@@ -2951,25 +3934,43 @@
     <w:abstractNumId w:val="0"/>
   </w:num>
   <w:num w:numId="3" w16cid:durableId="1135365773">
+    <w:abstractNumId w:val="8"/>
+  </w:num>
+  <w:num w:numId="4" w16cid:durableId="1110123825">
+    <w:abstractNumId w:val="12"/>
+  </w:num>
+  <w:num w:numId="5" w16cid:durableId="554203340">
+    <w:abstractNumId w:val="13"/>
+  </w:num>
+  <w:num w:numId="6" w16cid:durableId="978152652">
+    <w:abstractNumId w:val="4"/>
+  </w:num>
+  <w:num w:numId="7" w16cid:durableId="305748506">
+    <w:abstractNumId w:val="11"/>
+  </w:num>
+  <w:num w:numId="8" w16cid:durableId="1621034144">
+    <w:abstractNumId w:val="3"/>
+  </w:num>
+  <w:num w:numId="9" w16cid:durableId="522398112">
     <w:abstractNumId w:val="5"/>
   </w:num>
-  <w:num w:numId="4" w16cid:durableId="1110123825">
+  <w:num w:numId="10" w16cid:durableId="1080978227">
     <w:abstractNumId w:val="7"/>
   </w:num>
-  <w:num w:numId="5" w16cid:durableId="554203340">
-    <w:abstractNumId w:val="8"/>
-  </w:num>
-  <w:num w:numId="6" w16cid:durableId="978152652">
-    <w:abstractNumId w:val="3"/>
-  </w:num>
-  <w:num w:numId="7" w16cid:durableId="305748506">
+  <w:num w:numId="11" w16cid:durableId="747656278">
     <w:abstractNumId w:val="6"/>
   </w:num>
-  <w:num w:numId="8" w16cid:durableId="1621034144">
+  <w:num w:numId="12" w16cid:durableId="17702498">
+    <w:abstractNumId w:val="10"/>
+  </w:num>
+  <w:num w:numId="13" w16cid:durableId="544752880">
+    <w:abstractNumId w:val="14"/>
+  </w:num>
+  <w:num w:numId="14" w16cid:durableId="101193570">
+    <w:abstractNumId w:val="9"/>
+  </w:num>
+  <w:num w:numId="15" w16cid:durableId="1942372716">
     <w:abstractNumId w:val="2"/>
-  </w:num>
-  <w:num w:numId="9" w16cid:durableId="522398112">
-    <w:abstractNumId w:val="4"/>
   </w:num>
 </w:numbering>
 </file>
@@ -3577,7 +4578,6 @@
   <w:style w:type="character" w:default="1" w:styleId="DefaultParagraphFont">
     <w:name w:val="Default Paragraph Font"/>
     <w:uiPriority w:val="1"/>
-    <w:semiHidden/>
     <w:unhideWhenUsed/>
   </w:style>
   <w:style w:type="table" w:default="1" w:styleId="TableNormal">
@@ -3926,6 +4926,29 @@
       <w14:ligatures w14:val="none"/>
     </w:rPr>
   </w:style>
+  <w:style w:type="character" w:styleId="Hyperlink">
+    <w:name w:val="Hyperlink"/>
+    <w:basedOn w:val="DefaultParagraphFont"/>
+    <w:uiPriority w:val="99"/>
+    <w:unhideWhenUsed/>
+    <w:rsid w:val="00F310A7"/>
+    <w:rPr>
+      <w:color w:val="467886" w:themeColor="hyperlink"/>
+      <w:u w:val="single"/>
+    </w:rPr>
+  </w:style>
+  <w:style w:type="character" w:styleId="UnresolvedMention">
+    <w:name w:val="Unresolved Mention"/>
+    <w:basedOn w:val="DefaultParagraphFont"/>
+    <w:uiPriority w:val="99"/>
+    <w:semiHidden/>
+    <w:unhideWhenUsed/>
+    <w:rsid w:val="00F310A7"/>
+    <w:rPr>
+      <w:color w:val="605E5C"/>
+      <w:shd w:val="clear" w:color="auto" w:fill="E1DFDD"/>
+    </w:rPr>
+  </w:style>
 </w:styles>
 </file>
 
@@ -4222,4 +5245,16 @@
     </a:ext>
   </a:extLst>
 </a:theme>
+</file>
+
+<file path=customXml/item1.xml><?xml version="1.0" encoding="utf-8"?>
+<b:Sources xmlns:b="http://schemas.openxmlformats.org/officeDocument/2006/bibliography" xmlns="http://schemas.openxmlformats.org/officeDocument/2006/bibliography" SelectedStyle="\APASixthEditionOfficeOnline.xsl" StyleName="APA" Version="6"/>
+</file>
+
+<file path=customXml/itemProps1.xml><?xml version="1.0" encoding="utf-8"?>
+<ds:datastoreItem xmlns:ds="http://schemas.openxmlformats.org/officeDocument/2006/customXml" ds:itemID="{8AC433B7-651F-46F7-A200-63CF36C3B9A7}">
+  <ds:schemaRefs>
+    <ds:schemaRef ds:uri="http://schemas.openxmlformats.org/officeDocument/2006/bibliography"/>
+  </ds:schemaRefs>
+</ds:datastoreItem>
 </file>
</xml_diff>

<commit_message>
new resume for govt jobs
</commit_message>
<xml_diff>
--- a/resume_draft.docx
+++ b/resume_draft.docx
@@ -126,19 +126,8 @@
                   <w:sz w:val="18"/>
                   <w:szCs w:val="18"/>
                 </w:rPr>
-                <w:t>Linkedin.com/</w:t>
+                <w:t>Linkedin.com/ganeshrajk</w:t>
               </w:r>
-              <w:proofErr w:type="spellStart"/>
-              <w:r>
-                <w:rPr>
-                  <w:rStyle w:val="Hyperlink"/>
-                  <w:rFonts w:ascii="Calibri" w:hAnsi="Calibri" w:cs="Calibri"/>
-                  <w:sz w:val="18"/>
-                  <w:szCs w:val="18"/>
-                </w:rPr>
-                <w:t>ganeshrajk</w:t>
-              </w:r>
-              <w:proofErr w:type="spellEnd"/>
             </w:hyperlink>
           </w:p>
           <w:p>
@@ -156,27 +145,7 @@
                   <w:sz w:val="18"/>
                   <w:szCs w:val="18"/>
                 </w:rPr>
-                <w:t>Github.com/</w:t>
-              </w:r>
-              <w:proofErr w:type="spellStart"/>
-              <w:r>
-                <w:rPr>
-                  <w:rStyle w:val="Hyperlink"/>
-                  <w:rFonts w:ascii="Calibri" w:hAnsi="Calibri" w:cs="Calibri"/>
-                  <w:sz w:val="18"/>
-                  <w:szCs w:val="18"/>
-                </w:rPr>
-                <w:t>ganeshraj</w:t>
-              </w:r>
-              <w:proofErr w:type="spellEnd"/>
-              <w:r>
-                <w:rPr>
-                  <w:rStyle w:val="Hyperlink"/>
-                  <w:rFonts w:ascii="Calibri" w:hAnsi="Calibri" w:cs="Calibri"/>
-                  <w:sz w:val="18"/>
-                  <w:szCs w:val="18"/>
-                </w:rPr>
-                <w:t>-k</w:t>
+                <w:t>Github.com/ganeshraj-k</w:t>
               </w:r>
             </w:hyperlink>
           </w:p>
@@ -261,7 +230,6 @@
           <w:szCs w:val="18"/>
         </w:rPr>
       </w:pPr>
-      <w:proofErr w:type="gramStart"/>
       <w:r>
         <w:rPr>
           <w:rFonts w:ascii="Calibri" w:eastAsia="Garamond" w:hAnsi="Calibri" w:cs="Calibri"/>
@@ -270,18 +238,7 @@
           <w:sz w:val="18"/>
           <w:szCs w:val="18"/>
         </w:rPr>
-        <w:t>Master’s</w:t>
-      </w:r>
-      <w:proofErr w:type="gramEnd"/>
-      <w:r>
-        <w:rPr>
-          <w:rFonts w:ascii="Calibri" w:eastAsia="Garamond" w:hAnsi="Calibri" w:cs="Calibri"/>
-          <w:b/>
-          <w:bCs/>
-          <w:sz w:val="18"/>
-          <w:szCs w:val="18"/>
-        </w:rPr>
-        <w:t xml:space="preserve"> in data science</w:t>
+        <w:t>Master’s in data science</w:t>
       </w:r>
       <w:r>
         <w:rPr>
@@ -365,7 +322,6 @@
           <w:szCs w:val="18"/>
         </w:rPr>
       </w:pPr>
-      <w:proofErr w:type="gramStart"/>
       <w:r>
         <w:rPr>
           <w:rFonts w:ascii="Calibri" w:eastAsia="Garamond" w:hAnsi="Calibri" w:cs="Calibri"/>
@@ -374,18 +330,7 @@
           <w:sz w:val="18"/>
           <w:szCs w:val="18"/>
         </w:rPr>
-        <w:t>Bachelor’s</w:t>
-      </w:r>
-      <w:proofErr w:type="gramEnd"/>
-      <w:r>
-        <w:rPr>
-          <w:rFonts w:ascii="Calibri" w:eastAsia="Garamond" w:hAnsi="Calibri" w:cs="Calibri"/>
-          <w:b/>
-          <w:bCs/>
-          <w:sz w:val="18"/>
-          <w:szCs w:val="18"/>
-        </w:rPr>
-        <w:t xml:space="preserve"> in computer science</w:t>
+        <w:t>Bachelor’s in computer science</w:t>
       </w:r>
       <w:r>
         <w:rPr>
@@ -582,9 +527,8 @@
           <w:szCs w:val="18"/>
           <w14:ligatures w14:val="none"/>
         </w:rPr>
-        <w:t xml:space="preserve">, </w:t>
-      </w:r>
-      <w:proofErr w:type="spellStart"/>
+        <w:t>, PyTorch, TensorFlow, MongoDB, Postgres SQL</w:t>
+      </w:r>
       <w:r>
         <w:rPr>
           <w:rFonts w:ascii="Calibri" w:eastAsia="Times New Roman" w:hAnsi="Calibri" w:cs="Calibri"/>
@@ -594,19 +538,7 @@
           <w:szCs w:val="18"/>
           <w14:ligatures w14:val="none"/>
         </w:rPr>
-        <w:t>PyTorch</w:t>
-      </w:r>
-      <w:proofErr w:type="spellEnd"/>
-      <w:r>
-        <w:rPr>
-          <w:rFonts w:ascii="Calibri" w:eastAsia="Times New Roman" w:hAnsi="Calibri" w:cs="Calibri"/>
-          <w:color w:val="000000"/>
-          <w:kern w:val="0"/>
-          <w:sz w:val="18"/>
-          <w:szCs w:val="18"/>
-          <w14:ligatures w14:val="none"/>
-        </w:rPr>
-        <w:t>, TensorFlow, MongoDB, Postgres SQL</w:t>
+        <w:t>, scikit-learn</w:t>
       </w:r>
     </w:p>
     <w:p>
@@ -817,19 +749,8 @@
                 <w:sz w:val="18"/>
                 <w:szCs w:val="18"/>
               </w:rPr>
-              <w:t xml:space="preserve">, </w:t>
+              <w:t>, Potlock</w:t>
             </w:r>
-            <w:proofErr w:type="spellStart"/>
-            <w:r>
-              <w:rPr>
-                <w:rFonts w:ascii="Calibri" w:eastAsia="Garamond" w:hAnsi="Calibri" w:cs="Calibri"/>
-                <w:b/>
-                <w:sz w:val="18"/>
-                <w:szCs w:val="18"/>
-              </w:rPr>
-              <w:t>Potlock</w:t>
-            </w:r>
-            <w:proofErr w:type="spellEnd"/>
           </w:p>
         </w:tc>
         <w:tc>
@@ -860,18 +781,7 @@
                 <w:sz w:val="18"/>
                 <w:szCs w:val="18"/>
               </w:rPr>
-              <w:t>May 20</w:t>
-            </w:r>
-            <w:r>
-              <w:rPr>
-                <w:rFonts w:ascii="Calibri" w:eastAsia="Garamond" w:hAnsi="Calibri" w:cs="Calibri"/>
-                <w:b/>
-                <w:i/>
-                <w:iCs/>
-                <w:sz w:val="18"/>
-                <w:szCs w:val="18"/>
-              </w:rPr>
-              <w:t>24 – Present, Remote</w:t>
+              <w:t>May 2024 – Present, Remote</w:t>
             </w:r>
           </w:p>
         </w:tc>
@@ -1152,7 +1062,25 @@
                 <w:sz w:val="18"/>
                 <w:szCs w:val="18"/>
               </w:rPr>
-              <w:t xml:space="preserve"> Analyst, Deloitte</w:t>
+              <w:t xml:space="preserve"> </w:t>
+            </w:r>
+            <w:r>
+              <w:rPr>
+                <w:rFonts w:ascii="Calibri" w:eastAsia="Garamond" w:hAnsi="Calibri" w:cs="Calibri"/>
+                <w:b/>
+                <w:sz w:val="18"/>
+                <w:szCs w:val="18"/>
+              </w:rPr>
+              <w:t>Scientist</w:t>
+            </w:r>
+            <w:r>
+              <w:rPr>
+                <w:rFonts w:ascii="Calibri" w:eastAsia="Garamond" w:hAnsi="Calibri" w:cs="Calibri"/>
+                <w:b/>
+                <w:sz w:val="18"/>
+                <w:szCs w:val="18"/>
+              </w:rPr>
+              <w:t>, Deloitte</w:t>
             </w:r>
           </w:p>
         </w:tc>
@@ -1242,7 +1170,36 @@
           <w:sz w:val="18"/>
           <w:szCs w:val="18"/>
         </w:rPr>
-        <w:t>Reduced banking customer churn by 33% during lockdown by identifying churn customers and key factors using logistic regression, while helping the client target strategies toward online features.</w:t>
+        <w:t>Reduced banking customer churn by 33% during lockdown by identifying churn customers and key factors using logistic regression</w:t>
+      </w:r>
+      <w:r>
+        <w:rPr>
+          <w:rFonts w:ascii="Calibri" w:eastAsia="Garamond" w:hAnsi="Calibri" w:cs="Calibri"/>
+          <w:color w:val="000000"/>
+          <w:sz w:val="18"/>
+          <w:szCs w:val="18"/>
+        </w:rPr>
+        <w:t xml:space="preserve"> in python </w:t>
+      </w:r>
+      <w:r>
+        <w:rPr>
+          <w:rFonts w:ascii="Calibri" w:eastAsia="Times New Roman" w:hAnsi="Calibri" w:cs="Calibri"/>
+          <w:color w:val="000000"/>
+          <w:kern w:val="0"/>
+          <w:sz w:val="18"/>
+          <w:szCs w:val="18"/>
+          <w14:ligatures w14:val="none"/>
+        </w:rPr>
+        <w:t>scikit-learn</w:t>
+      </w:r>
+      <w:r>
+        <w:rPr>
+          <w:rFonts w:ascii="Calibri" w:eastAsia="Garamond" w:hAnsi="Calibri" w:cs="Calibri"/>
+          <w:color w:val="000000"/>
+          <w:sz w:val="18"/>
+          <w:szCs w:val="18"/>
+        </w:rPr>
+        <w:t>, while helping the client target strategies toward online features.</w:t>
       </w:r>
     </w:p>
     <w:p>
@@ -1771,32 +1728,8 @@
             <w:sz w:val="18"/>
             <w:szCs w:val="18"/>
           </w:rPr>
-          <w:t xml:space="preserve">[ </w:t>
+          <w:t>[ Github ]</w:t>
         </w:r>
-        <w:proofErr w:type="spellStart"/>
-        <w:proofErr w:type="gramStart"/>
-        <w:r>
-          <w:rPr>
-            <w:rStyle w:val="Hyperlink"/>
-            <w:rFonts w:ascii="Calibri" w:hAnsi="Calibri" w:cs="Calibri"/>
-            <w:b/>
-            <w:sz w:val="18"/>
-            <w:szCs w:val="18"/>
-          </w:rPr>
-          <w:t>Github</w:t>
-        </w:r>
-        <w:proofErr w:type="spellEnd"/>
-        <w:r>
-          <w:rPr>
-            <w:rStyle w:val="Hyperlink"/>
-            <w:rFonts w:ascii="Calibri" w:hAnsi="Calibri" w:cs="Calibri"/>
-            <w:b/>
-            <w:sz w:val="18"/>
-            <w:szCs w:val="18"/>
-          </w:rPr>
-          <w:t xml:space="preserve"> ]</w:t>
-        </w:r>
-        <w:proofErr w:type="gramEnd"/>
       </w:hyperlink>
     </w:p>
     <w:p>
@@ -2101,32 +2034,8 @@
             <w:sz w:val="18"/>
             <w:szCs w:val="18"/>
           </w:rPr>
-          <w:t xml:space="preserve">[ </w:t>
+          <w:t>[ Github ]</w:t>
         </w:r>
-        <w:proofErr w:type="spellStart"/>
-        <w:proofErr w:type="gramStart"/>
-        <w:r>
-          <w:rPr>
-            <w:rStyle w:val="Hyperlink"/>
-            <w:rFonts w:ascii="Calibri" w:hAnsi="Calibri" w:cs="Calibri"/>
-            <w:b/>
-            <w:sz w:val="18"/>
-            <w:szCs w:val="18"/>
-          </w:rPr>
-          <w:t>Github</w:t>
-        </w:r>
-        <w:proofErr w:type="spellEnd"/>
-        <w:r>
-          <w:rPr>
-            <w:rStyle w:val="Hyperlink"/>
-            <w:rFonts w:ascii="Calibri" w:hAnsi="Calibri" w:cs="Calibri"/>
-            <w:b/>
-            <w:sz w:val="18"/>
-            <w:szCs w:val="18"/>
-          </w:rPr>
-          <w:t xml:space="preserve"> ]</w:t>
-        </w:r>
-        <w:proofErr w:type="gramEnd"/>
       </w:hyperlink>
     </w:p>
     <w:p>
@@ -2187,25 +2096,7 @@
           <w:sz w:val="18"/>
           <w:szCs w:val="18"/>
         </w:rPr>
-        <w:t xml:space="preserve">Applied NLP techniques for efficient search, including synonym search and </w:t>
-      </w:r>
-      <w:proofErr w:type="spellStart"/>
-      <w:r>
-        <w:rPr>
-          <w:rFonts w:ascii="Calibri" w:hAnsi="Calibri" w:cs="Calibri"/>
-          <w:sz w:val="18"/>
-          <w:szCs w:val="18"/>
-        </w:rPr>
-        <w:t>Levenshtein</w:t>
-      </w:r>
-      <w:proofErr w:type="spellEnd"/>
-      <w:r>
-        <w:rPr>
-          <w:rFonts w:ascii="Calibri" w:hAnsi="Calibri" w:cs="Calibri"/>
-          <w:sz w:val="18"/>
-          <w:szCs w:val="18"/>
-        </w:rPr>
-        <w:t xml:space="preserve"> distance, and managed API requests and the web app using Flask.</w:t>
+        <w:t>Applied NLP techniques for efficient search, including synonym search and Levenshtein distance, and managed API requests and the web app using Flask.</w:t>
       </w:r>
     </w:p>
     <w:p>

</xml_diff>